<commit_message>
Deploying to gh-pages from  @ 54f17a83f1e047f1db84b2c4e4e091be9c2f0ee3 🚀
</commit_message>
<xml_diff>
--- a/CCFS/Dec2021Meeting/cc-draft-minutes.docx
+++ b/CCFS/Dec2021Meeting/cc-draft-minutes.docx
@@ -418,6 +418,331 @@
           <w:sz w:val="24"/>
           <w:szCs w:val="24"/>
         </w:rPr>
+        <w:t xml:space="preserve">, Maxwell </w:t>
+      </w:r>
+      <w:proofErr w:type="spellStart"/>
+      <w:r>
+        <w:rPr>
+          <w:rFonts w:ascii="Times New Roman" w:hAnsi="Times New Roman"/>
+          <w:color w:val="000000"/>
+          <w:sz w:val="24"/>
+          <w:szCs w:val="24"/>
+        </w:rPr>
+        <w:t>Velikodny</w:t>
+      </w:r>
+      <w:proofErr w:type="spellEnd"/>
+      <w:r>
+        <w:rPr>
+          <w:rFonts w:ascii="Times New Roman" w:hAnsi="Times New Roman"/>
+          <w:color w:val="000000"/>
+          <w:sz w:val="24"/>
+          <w:szCs w:val="24"/>
+        </w:rPr>
+        <w:t xml:space="preserve">, Hernan Green, Darryl Hill, Alyson </w:t>
+      </w:r>
+      <w:proofErr w:type="spellStart"/>
+      <w:r>
+        <w:rPr>
+          <w:rFonts w:ascii="Times New Roman" w:hAnsi="Times New Roman"/>
+          <w:color w:val="000000"/>
+          <w:sz w:val="24"/>
+          <w:szCs w:val="24"/>
+        </w:rPr>
+        <w:t>Bardsley</w:t>
+      </w:r>
+      <w:proofErr w:type="spellEnd"/>
+      <w:r>
+        <w:rPr>
+          <w:rFonts w:ascii="Times New Roman" w:hAnsi="Times New Roman"/>
+          <w:color w:val="000000"/>
+          <w:sz w:val="24"/>
+          <w:szCs w:val="24"/>
+        </w:rPr>
+        <w:t xml:space="preserve">, Michael Parrish, </w:t>
+      </w:r>
+      <w:proofErr w:type="spellStart"/>
+      <w:r>
+        <w:rPr>
+          <w:rFonts w:ascii="Times New Roman" w:hAnsi="Times New Roman"/>
+          <w:color w:val="000000"/>
+          <w:sz w:val="24"/>
+          <w:szCs w:val="24"/>
+        </w:rPr>
+        <w:t>Juline</w:t>
+      </w:r>
+      <w:proofErr w:type="spellEnd"/>
+      <w:r>
+        <w:rPr>
+          <w:rFonts w:ascii="Times New Roman" w:hAnsi="Times New Roman"/>
+          <w:color w:val="000000"/>
+          <w:sz w:val="24"/>
+          <w:szCs w:val="24"/>
+        </w:rPr>
+        <w:t xml:space="preserve"> Robinson, Robert Wallace, Michael </w:t>
+      </w:r>
+      <w:proofErr w:type="spellStart"/>
+      <w:r>
+        <w:rPr>
+          <w:rFonts w:ascii="Times New Roman" w:hAnsi="Times New Roman"/>
+          <w:color w:val="000000"/>
+          <w:sz w:val="24"/>
+          <w:szCs w:val="24"/>
+        </w:rPr>
+        <w:t>Ivany</w:t>
+      </w:r>
+      <w:proofErr w:type="spellEnd"/>
+      <w:r>
+        <w:rPr>
+          <w:rFonts w:ascii="Times New Roman" w:hAnsi="Times New Roman"/>
+          <w:color w:val="000000"/>
+          <w:sz w:val="24"/>
+          <w:szCs w:val="24"/>
+        </w:rPr>
+        <w:t xml:space="preserve">, John </w:t>
+      </w:r>
+      <w:r>
+        <w:rPr>
+          <w:rFonts w:ascii="Times New Roman" w:hAnsi="Times New Roman"/>
+          <w:color w:val="000000"/>
+          <w:sz w:val="24"/>
+          <w:szCs w:val="24"/>
+        </w:rPr>
+        <w:t>W</w:t>
+      </w:r>
+      <w:r>
+        <w:rPr>
+          <w:rFonts w:ascii="Times New Roman" w:hAnsi="Times New Roman"/>
+          <w:color w:val="000000"/>
+          <w:sz w:val="24"/>
+          <w:szCs w:val="24"/>
+        </w:rPr>
+        <w:t xml:space="preserve">ing, Chang-Hui Shen, Susan </w:t>
+      </w:r>
+      <w:proofErr w:type="spellStart"/>
+      <w:r>
+        <w:rPr>
+          <w:rFonts w:ascii="Times New Roman" w:hAnsi="Times New Roman"/>
+          <w:color w:val="000000"/>
+          <w:sz w:val="24"/>
+          <w:szCs w:val="24"/>
+        </w:rPr>
+        <w:t>Imberman</w:t>
+      </w:r>
+      <w:proofErr w:type="spellEnd"/>
+      <w:r>
+        <w:rPr>
+          <w:rFonts w:ascii="Times New Roman" w:hAnsi="Times New Roman"/>
+          <w:color w:val="000000"/>
+          <w:sz w:val="24"/>
+          <w:szCs w:val="24"/>
+        </w:rPr>
+        <w:t xml:space="preserve">, Lee Papa, Angelo </w:t>
+      </w:r>
+      <w:proofErr w:type="spellStart"/>
+      <w:r>
+        <w:rPr>
+          <w:rFonts w:ascii="Times New Roman" w:hAnsi="Times New Roman"/>
+          <w:color w:val="000000"/>
+          <w:sz w:val="24"/>
+          <w:szCs w:val="24"/>
+        </w:rPr>
+        <w:t>Bongiorno</w:t>
+      </w:r>
+      <w:proofErr w:type="spellEnd"/>
+      <w:r>
+        <w:rPr>
+          <w:rFonts w:ascii="Times New Roman" w:hAnsi="Times New Roman"/>
+          <w:color w:val="000000"/>
+          <w:sz w:val="24"/>
+          <w:szCs w:val="24"/>
+        </w:rPr>
+        <w:t xml:space="preserve">, Gene </w:t>
+      </w:r>
+      <w:proofErr w:type="spellStart"/>
+      <w:r>
+        <w:rPr>
+          <w:rFonts w:ascii="Times New Roman" w:hAnsi="Times New Roman"/>
+          <w:color w:val="000000"/>
+          <w:sz w:val="24"/>
+          <w:szCs w:val="24"/>
+        </w:rPr>
+        <w:t>Fellner</w:t>
+      </w:r>
+      <w:proofErr w:type="spellEnd"/>
+      <w:r>
+        <w:rPr>
+          <w:rFonts w:ascii="Times New Roman" w:hAnsi="Times New Roman"/>
+          <w:color w:val="000000"/>
+          <w:sz w:val="24"/>
+          <w:szCs w:val="24"/>
+        </w:rPr>
+        <w:t xml:space="preserve">, Michael Paris, </w:t>
+      </w:r>
+      <w:proofErr w:type="spellStart"/>
+      <w:r>
+        <w:rPr>
+          <w:rFonts w:ascii="Times New Roman" w:hAnsi="Times New Roman"/>
+          <w:color w:val="000000"/>
+          <w:sz w:val="24"/>
+          <w:szCs w:val="24"/>
+        </w:rPr>
+        <w:t>Sarolta</w:t>
+      </w:r>
+      <w:proofErr w:type="spellEnd"/>
+      <w:r>
+        <w:rPr>
+          <w:rFonts w:ascii="Times New Roman" w:hAnsi="Times New Roman"/>
+          <w:color w:val="000000"/>
+          <w:sz w:val="24"/>
+          <w:szCs w:val="24"/>
+        </w:rPr>
+        <w:t xml:space="preserve"> </w:t>
+      </w:r>
+      <w:proofErr w:type="spellStart"/>
+      <w:r>
+        <w:rPr>
+          <w:rFonts w:ascii="Times New Roman" w:hAnsi="Times New Roman"/>
+          <w:color w:val="000000"/>
+          <w:sz w:val="24"/>
+          <w:szCs w:val="24"/>
+        </w:rPr>
+        <w:t>Takács</w:t>
+      </w:r>
+      <w:proofErr w:type="spellEnd"/>
+      <w:r>
+        <w:rPr>
+          <w:rFonts w:ascii="Times New Roman" w:hAnsi="Times New Roman"/>
+          <w:color w:val="000000"/>
+          <w:sz w:val="24"/>
+          <w:szCs w:val="24"/>
+        </w:rPr>
+        <w:t xml:space="preserve">, Susan </w:t>
+      </w:r>
+      <w:proofErr w:type="spellStart"/>
+      <w:r>
+        <w:rPr>
+          <w:rFonts w:ascii="Times New Roman" w:hAnsi="Times New Roman"/>
+          <w:color w:val="000000"/>
+          <w:sz w:val="24"/>
+          <w:szCs w:val="24"/>
+        </w:rPr>
+        <w:t>Holak</w:t>
+      </w:r>
+      <w:proofErr w:type="spellEnd"/>
+      <w:r>
+        <w:rPr>
+          <w:rFonts w:ascii="Times New Roman" w:hAnsi="Times New Roman"/>
+          <w:color w:val="000000"/>
+          <w:sz w:val="24"/>
+          <w:szCs w:val="24"/>
+        </w:rPr>
+        <w:t xml:space="preserve">, Christine Flynn Saulnier, John Lawrence, </w:t>
+      </w:r>
+      <w:proofErr w:type="spellStart"/>
+      <w:r>
+        <w:rPr>
+          <w:rFonts w:ascii="Times New Roman" w:hAnsi="Times New Roman"/>
+          <w:color w:val="000000"/>
+          <w:sz w:val="24"/>
+          <w:szCs w:val="24"/>
+        </w:rPr>
+        <w:t>Rosane</w:t>
+      </w:r>
+      <w:proofErr w:type="spellEnd"/>
+      <w:r>
+        <w:rPr>
+          <w:rFonts w:ascii="Times New Roman" w:hAnsi="Times New Roman"/>
+          <w:color w:val="000000"/>
+          <w:sz w:val="24"/>
+          <w:szCs w:val="24"/>
+        </w:rPr>
+        <w:t xml:space="preserve"> </w:t>
+      </w:r>
+      <w:proofErr w:type="spellStart"/>
+      <w:r>
+        <w:rPr>
+          <w:rFonts w:ascii="Times New Roman" w:hAnsi="Times New Roman"/>
+          <w:color w:val="000000"/>
+          <w:sz w:val="24"/>
+          <w:szCs w:val="24"/>
+        </w:rPr>
+        <w:t>Gertner</w:t>
+      </w:r>
+      <w:proofErr w:type="spellEnd"/>
+      <w:r>
+        <w:rPr>
+          <w:rFonts w:ascii="Times New Roman" w:hAnsi="Times New Roman"/>
+          <w:color w:val="000000"/>
+          <w:sz w:val="24"/>
+          <w:szCs w:val="24"/>
+        </w:rPr>
+        <w:t xml:space="preserve">, Carlo Lancellotti, Sylvia Kahan, George Wang, Vandana Chaudhry, Peter Galati, Maurya Wickstrom, </w:t>
+      </w:r>
+      <w:proofErr w:type="spellStart"/>
+      <w:r>
+        <w:rPr>
+          <w:rFonts w:ascii="Times New Roman" w:hAnsi="Times New Roman"/>
+          <w:color w:val="000000"/>
+          <w:sz w:val="24"/>
+          <w:szCs w:val="24"/>
+        </w:rPr>
+        <w:t>Roshen</w:t>
+      </w:r>
+      <w:proofErr w:type="spellEnd"/>
+      <w:r>
+        <w:rPr>
+          <w:rFonts w:ascii="Times New Roman" w:hAnsi="Times New Roman"/>
+          <w:color w:val="000000"/>
+          <w:sz w:val="24"/>
+          <w:szCs w:val="24"/>
+        </w:rPr>
+        <w:t xml:space="preserve"> Hendrickson, </w:t>
+      </w:r>
+      <w:r>
+        <w:rPr>
+          <w:rFonts w:ascii="Times New Roman" w:hAnsi="Times New Roman"/>
+          <w:color w:val="000000"/>
+          <w:sz w:val="24"/>
+          <w:szCs w:val="24"/>
+        </w:rPr>
+        <w:t>M</w:t>
+      </w:r>
+      <w:r>
+        <w:rPr>
+          <w:rFonts w:ascii="Times New Roman" w:hAnsi="Times New Roman"/>
+          <w:color w:val="000000"/>
+          <w:sz w:val="24"/>
+          <w:szCs w:val="24"/>
+        </w:rPr>
+        <w:t xml:space="preserve">aryann </w:t>
+      </w:r>
+      <w:proofErr w:type="spellStart"/>
+      <w:r>
+        <w:rPr>
+          <w:rFonts w:ascii="Times New Roman" w:hAnsi="Times New Roman"/>
+          <w:color w:val="000000"/>
+          <w:sz w:val="24"/>
+          <w:szCs w:val="24"/>
+        </w:rPr>
+        <w:t>F</w:t>
+      </w:r>
+      <w:r>
+        <w:rPr>
+          <w:rFonts w:ascii="Times New Roman" w:hAnsi="Times New Roman"/>
+          <w:color w:val="000000"/>
+          <w:sz w:val="24"/>
+          <w:szCs w:val="24"/>
+        </w:rPr>
+        <w:t>eola</w:t>
+      </w:r>
+      <w:proofErr w:type="spellEnd"/>
+      <w:r>
+        <w:rPr>
+          <w:rFonts w:ascii="Times New Roman" w:hAnsi="Times New Roman"/>
+          <w:color w:val="000000"/>
+          <w:sz w:val="24"/>
+          <w:szCs w:val="24"/>
+        </w:rPr>
         <w:t xml:space="preserve">, </w:t>
       </w:r>
       <w:proofErr w:type="spellStart"/>
@@ -428,7 +753,7 @@
           <w:sz w:val="24"/>
           <w:szCs w:val="24"/>
         </w:rPr>
-        <w:t>brian</w:t>
+        <w:t>Yumei</w:t>
       </w:r>
       <w:proofErr w:type="spellEnd"/>
       <w:r>
@@ -448,187 +773,130 @@
           <w:sz w:val="24"/>
           <w:szCs w:val="24"/>
         </w:rPr>
-        <w:t>farr</w:t>
-      </w:r>
-      <w:proofErr w:type="spellEnd"/>
-      <w:r>
-        <w:rPr>
-          <w:rFonts w:ascii="Times New Roman" w:hAnsi="Times New Roman"/>
-          <w:color w:val="000000"/>
-          <w:sz w:val="24"/>
-          <w:szCs w:val="24"/>
-        </w:rPr>
-        <w:t xml:space="preserve">, Maxwell </w:t>
-      </w:r>
-      <w:proofErr w:type="spellStart"/>
-      <w:r>
-        <w:rPr>
-          <w:rFonts w:ascii="Times New Roman" w:hAnsi="Times New Roman"/>
-          <w:color w:val="000000"/>
-          <w:sz w:val="24"/>
-          <w:szCs w:val="24"/>
-        </w:rPr>
-        <w:t>Velikodny</w:t>
-      </w:r>
-      <w:proofErr w:type="spellEnd"/>
-      <w:r>
-        <w:rPr>
-          <w:rFonts w:ascii="Times New Roman" w:hAnsi="Times New Roman"/>
-          <w:color w:val="000000"/>
-          <w:sz w:val="24"/>
-          <w:szCs w:val="24"/>
-        </w:rPr>
-        <w:t xml:space="preserve">, Hernan Green, Darryl Hill, Alyson </w:t>
-      </w:r>
-      <w:proofErr w:type="spellStart"/>
-      <w:r>
-        <w:rPr>
-          <w:rFonts w:ascii="Times New Roman" w:hAnsi="Times New Roman"/>
-          <w:color w:val="000000"/>
-          <w:sz w:val="24"/>
-          <w:szCs w:val="24"/>
-        </w:rPr>
-        <w:t>Bardsley</w:t>
-      </w:r>
-      <w:proofErr w:type="spellEnd"/>
-      <w:r>
-        <w:rPr>
-          <w:rFonts w:ascii="Times New Roman" w:hAnsi="Times New Roman"/>
-          <w:color w:val="000000"/>
-          <w:sz w:val="24"/>
-          <w:szCs w:val="24"/>
-        </w:rPr>
-        <w:t xml:space="preserve">, Michael Parrish, </w:t>
-      </w:r>
-      <w:proofErr w:type="spellStart"/>
-      <w:r>
-        <w:rPr>
-          <w:rFonts w:ascii="Times New Roman" w:hAnsi="Times New Roman"/>
-          <w:color w:val="000000"/>
-          <w:sz w:val="24"/>
-          <w:szCs w:val="24"/>
-        </w:rPr>
-        <w:t>Juline</w:t>
-      </w:r>
-      <w:proofErr w:type="spellEnd"/>
-      <w:r>
-        <w:rPr>
-          <w:rFonts w:ascii="Times New Roman" w:hAnsi="Times New Roman"/>
-          <w:color w:val="000000"/>
-          <w:sz w:val="24"/>
-          <w:szCs w:val="24"/>
-        </w:rPr>
-        <w:t xml:space="preserve"> Robinson, Robert Wallace, Michael </w:t>
-      </w:r>
-      <w:proofErr w:type="spellStart"/>
-      <w:r>
-        <w:rPr>
-          <w:rFonts w:ascii="Times New Roman" w:hAnsi="Times New Roman"/>
-          <w:color w:val="000000"/>
-          <w:sz w:val="24"/>
-          <w:szCs w:val="24"/>
-        </w:rPr>
-        <w:t>Ivany</w:t>
-      </w:r>
-      <w:proofErr w:type="spellEnd"/>
-      <w:r>
-        <w:rPr>
-          <w:rFonts w:ascii="Times New Roman" w:hAnsi="Times New Roman"/>
-          <w:color w:val="000000"/>
-          <w:sz w:val="24"/>
-          <w:szCs w:val="24"/>
-        </w:rPr>
-        <w:t xml:space="preserve">, John </w:t>
-      </w:r>
-      <w:r>
-        <w:rPr>
-          <w:rFonts w:ascii="Times New Roman" w:hAnsi="Times New Roman"/>
-          <w:color w:val="000000"/>
-          <w:sz w:val="24"/>
-          <w:szCs w:val="24"/>
-        </w:rPr>
-        <w:t>W</w:t>
-      </w:r>
-      <w:r>
-        <w:rPr>
-          <w:rFonts w:ascii="Times New Roman" w:hAnsi="Times New Roman"/>
-          <w:color w:val="000000"/>
-          <w:sz w:val="24"/>
-          <w:szCs w:val="24"/>
-        </w:rPr>
-        <w:t xml:space="preserve">ing, Chang-Hui Shen, Susan </w:t>
-      </w:r>
-      <w:proofErr w:type="spellStart"/>
-      <w:r>
-        <w:rPr>
-          <w:rFonts w:ascii="Times New Roman" w:hAnsi="Times New Roman"/>
-          <w:color w:val="000000"/>
-          <w:sz w:val="24"/>
-          <w:szCs w:val="24"/>
-        </w:rPr>
-        <w:t>Imberman</w:t>
-      </w:r>
-      <w:proofErr w:type="spellEnd"/>
-      <w:r>
-        <w:rPr>
-          <w:rFonts w:ascii="Times New Roman" w:hAnsi="Times New Roman"/>
-          <w:color w:val="000000"/>
-          <w:sz w:val="24"/>
-          <w:szCs w:val="24"/>
-        </w:rPr>
-        <w:t xml:space="preserve">, Lee Papa, Angelo </w:t>
-      </w:r>
-      <w:proofErr w:type="spellStart"/>
-      <w:r>
-        <w:rPr>
-          <w:rFonts w:ascii="Times New Roman" w:hAnsi="Times New Roman"/>
-          <w:color w:val="000000"/>
-          <w:sz w:val="24"/>
-          <w:szCs w:val="24"/>
-        </w:rPr>
-        <w:t>Bongiorno</w:t>
-      </w:r>
-      <w:proofErr w:type="spellEnd"/>
-      <w:r>
-        <w:rPr>
-          <w:rFonts w:ascii="Times New Roman" w:hAnsi="Times New Roman"/>
-          <w:color w:val="000000"/>
-          <w:sz w:val="24"/>
-          <w:szCs w:val="24"/>
-        </w:rPr>
-        <w:t xml:space="preserve">, Gene </w:t>
-      </w:r>
-      <w:proofErr w:type="spellStart"/>
-      <w:r>
-        <w:rPr>
-          <w:rFonts w:ascii="Times New Roman" w:hAnsi="Times New Roman"/>
-          <w:color w:val="000000"/>
-          <w:sz w:val="24"/>
-          <w:szCs w:val="24"/>
-        </w:rPr>
-        <w:t>Fellner</w:t>
-      </w:r>
-      <w:proofErr w:type="spellEnd"/>
-      <w:r>
-        <w:rPr>
-          <w:rFonts w:ascii="Times New Roman" w:hAnsi="Times New Roman"/>
-          <w:color w:val="000000"/>
-          <w:sz w:val="24"/>
-          <w:szCs w:val="24"/>
-        </w:rPr>
-        <w:t xml:space="preserve">, Michael Paris, </w:t>
-      </w:r>
-      <w:proofErr w:type="spellStart"/>
-      <w:r>
-        <w:rPr>
-          <w:rFonts w:ascii="Times New Roman" w:hAnsi="Times New Roman"/>
-          <w:color w:val="000000"/>
-          <w:sz w:val="24"/>
-          <w:szCs w:val="24"/>
-        </w:rPr>
-        <w:t>Sarolta</w:t>
-      </w:r>
-      <w:proofErr w:type="spellEnd"/>
+        <w:t>Huo</w:t>
+      </w:r>
+      <w:proofErr w:type="spellEnd"/>
+      <w:r>
+        <w:rPr>
+          <w:rFonts w:ascii="Times New Roman" w:hAnsi="Times New Roman"/>
+          <w:color w:val="000000"/>
+          <w:sz w:val="24"/>
+          <w:szCs w:val="24"/>
+        </w:rPr>
+        <w:t xml:space="preserve">, </w:t>
+      </w:r>
+      <w:r>
+        <w:rPr>
+          <w:rFonts w:ascii="Times New Roman" w:hAnsi="Times New Roman"/>
+          <w:color w:val="000000"/>
+          <w:sz w:val="24"/>
+          <w:szCs w:val="24"/>
+        </w:rPr>
+        <w:t>N</w:t>
+      </w:r>
+      <w:r>
+        <w:rPr>
+          <w:rFonts w:ascii="Times New Roman" w:hAnsi="Times New Roman"/>
+          <w:color w:val="000000"/>
+          <w:sz w:val="24"/>
+          <w:szCs w:val="24"/>
+        </w:rPr>
+        <w:t xml:space="preserve">atalie </w:t>
+      </w:r>
+      <w:proofErr w:type="spellStart"/>
+      <w:r>
+        <w:rPr>
+          <w:rFonts w:ascii="Times New Roman" w:hAnsi="Times New Roman"/>
+          <w:color w:val="000000"/>
+          <w:sz w:val="24"/>
+          <w:szCs w:val="24"/>
+        </w:rPr>
+        <w:t>F</w:t>
+      </w:r>
+      <w:r>
+        <w:rPr>
+          <w:rFonts w:ascii="Times New Roman" w:hAnsi="Times New Roman"/>
+          <w:color w:val="000000"/>
+          <w:sz w:val="24"/>
+          <w:szCs w:val="24"/>
+        </w:rPr>
+        <w:t>ischetti</w:t>
+      </w:r>
+      <w:proofErr w:type="spellEnd"/>
+      <w:r>
+        <w:rPr>
+          <w:rFonts w:ascii="Times New Roman" w:hAnsi="Times New Roman"/>
+          <w:color w:val="000000"/>
+          <w:sz w:val="24"/>
+          <w:szCs w:val="24"/>
+        </w:rPr>
+        <w:t xml:space="preserve">, </w:t>
+      </w:r>
+      <w:r>
+        <w:rPr>
+          <w:rFonts w:ascii="Times New Roman" w:hAnsi="Times New Roman"/>
+          <w:color w:val="000000"/>
+          <w:sz w:val="24"/>
+          <w:szCs w:val="24"/>
+        </w:rPr>
+        <w:t>G</w:t>
+      </w:r>
+      <w:r>
+        <w:rPr>
+          <w:rFonts w:ascii="Times New Roman" w:hAnsi="Times New Roman"/>
+          <w:color w:val="000000"/>
+          <w:sz w:val="24"/>
+          <w:szCs w:val="24"/>
+        </w:rPr>
+        <w:t xml:space="preserve">eorge </w:t>
+      </w:r>
+      <w:proofErr w:type="spellStart"/>
+      <w:r>
+        <w:rPr>
+          <w:rFonts w:ascii="Times New Roman" w:hAnsi="Times New Roman"/>
+          <w:color w:val="000000"/>
+          <w:sz w:val="24"/>
+          <w:szCs w:val="24"/>
+        </w:rPr>
+        <w:t>V</w:t>
+      </w:r>
+      <w:r>
+        <w:rPr>
+          <w:rFonts w:ascii="Times New Roman" w:hAnsi="Times New Roman"/>
+          <w:color w:val="000000"/>
+          <w:sz w:val="24"/>
+          <w:szCs w:val="24"/>
+        </w:rPr>
+        <w:t>achadze</w:t>
+      </w:r>
+      <w:proofErr w:type="spellEnd"/>
+      <w:r>
+        <w:rPr>
+          <w:rFonts w:ascii="Times New Roman" w:hAnsi="Times New Roman"/>
+          <w:color w:val="000000"/>
+          <w:sz w:val="24"/>
+          <w:szCs w:val="24"/>
+        </w:rPr>
+        <w:t>, Alfred Levine, Orit Gruber, Jay Arena,</w:t>
+      </w:r>
+      <w:r>
+        <w:rPr>
+          <w:rFonts w:ascii="Times New Roman" w:hAnsi="Times New Roman"/>
+          <w:color w:val="212121"/>
+          <w:sz w:val="24"/>
+          <w:szCs w:val="24"/>
+        </w:rPr>
+        <w:t> </w:t>
+      </w:r>
+      <w:r>
+        <w:rPr>
+          <w:rFonts w:ascii="Times New Roman" w:hAnsi="Times New Roman"/>
+          <w:color w:val="000000"/>
+          <w:sz w:val="24"/>
+          <w:szCs w:val="24"/>
+        </w:rPr>
+        <w:t>Neo</w:t>
+      </w:r>
       <w:r>
         <w:rPr>
           <w:rFonts w:ascii="Times New Roman" w:hAnsi="Times New Roman"/>
@@ -646,47 +914,172 @@
           <w:sz w:val="24"/>
           <w:szCs w:val="24"/>
         </w:rPr>
-        <w:t>Takács</w:t>
-      </w:r>
-      <w:proofErr w:type="spellEnd"/>
-      <w:r>
-        <w:rPr>
-          <w:rFonts w:ascii="Times New Roman" w:hAnsi="Times New Roman"/>
-          <w:color w:val="000000"/>
-          <w:sz w:val="24"/>
-          <w:szCs w:val="24"/>
-        </w:rPr>
-        <w:t xml:space="preserve">, Susan </w:t>
-      </w:r>
-      <w:proofErr w:type="spellStart"/>
-      <w:r>
-        <w:rPr>
-          <w:rFonts w:ascii="Times New Roman" w:hAnsi="Times New Roman"/>
-          <w:color w:val="000000"/>
-          <w:sz w:val="24"/>
-          <w:szCs w:val="24"/>
-        </w:rPr>
-        <w:t>Holak</w:t>
-      </w:r>
-      <w:proofErr w:type="spellEnd"/>
-      <w:r>
-        <w:rPr>
-          <w:rFonts w:ascii="Times New Roman" w:hAnsi="Times New Roman"/>
-          <w:color w:val="000000"/>
-          <w:sz w:val="24"/>
-          <w:szCs w:val="24"/>
-        </w:rPr>
-        <w:t xml:space="preserve">, Christine Flynn Saulnier, John Lawrence, </w:t>
-      </w:r>
-      <w:proofErr w:type="spellStart"/>
-      <w:r>
-        <w:rPr>
-          <w:rFonts w:ascii="Times New Roman" w:hAnsi="Times New Roman"/>
-          <w:color w:val="000000"/>
-          <w:sz w:val="24"/>
-          <w:szCs w:val="24"/>
-        </w:rPr>
-        <w:t>Rosane</w:t>
+        <w:t>Antoniades</w:t>
+      </w:r>
+      <w:proofErr w:type="spellEnd"/>
+      <w:r>
+        <w:rPr>
+          <w:rFonts w:ascii="Times New Roman" w:hAnsi="Times New Roman"/>
+          <w:color w:val="000000"/>
+          <w:sz w:val="24"/>
+          <w:szCs w:val="24"/>
+        </w:rPr>
+        <w:t xml:space="preserve">, </w:t>
+      </w:r>
+      <w:r>
+        <w:rPr>
+          <w:rFonts w:ascii="Times New Roman" w:hAnsi="Times New Roman"/>
+          <w:color w:val="000000"/>
+          <w:sz w:val="24"/>
+          <w:szCs w:val="24"/>
+        </w:rPr>
+        <w:t xml:space="preserve">Comfort </w:t>
+      </w:r>
+      <w:proofErr w:type="spellStart"/>
+      <w:r>
+        <w:rPr>
+          <w:rFonts w:ascii="Times New Roman" w:hAnsi="Times New Roman"/>
+          <w:color w:val="000000"/>
+          <w:sz w:val="24"/>
+          <w:szCs w:val="24"/>
+        </w:rPr>
+        <w:t>Asanbe</w:t>
+      </w:r>
+      <w:proofErr w:type="spellEnd"/>
+      <w:r>
+        <w:rPr>
+          <w:rFonts w:ascii="Times New Roman" w:hAnsi="Times New Roman"/>
+          <w:color w:val="000000"/>
+          <w:sz w:val="24"/>
+          <w:szCs w:val="24"/>
+        </w:rPr>
+        <w:t>,</w:t>
+      </w:r>
+      <w:r>
+        <w:rPr>
+          <w:rFonts w:ascii="Times New Roman" w:hAnsi="Times New Roman"/>
+          <w:color w:val="000000"/>
+          <w:sz w:val="24"/>
+          <w:szCs w:val="24"/>
+        </w:rPr>
+        <w:t xml:space="preserve"> Heidi </w:t>
+      </w:r>
+      <w:proofErr w:type="spellStart"/>
+      <w:r>
+        <w:rPr>
+          <w:rFonts w:ascii="Times New Roman" w:hAnsi="Times New Roman"/>
+          <w:color w:val="000000"/>
+          <w:sz w:val="24"/>
+          <w:szCs w:val="24"/>
+        </w:rPr>
+        <w:t>Bertels</w:t>
+      </w:r>
+      <w:proofErr w:type="spellEnd"/>
+      <w:r>
+        <w:rPr>
+          <w:rFonts w:ascii="Times New Roman" w:hAnsi="Times New Roman"/>
+          <w:color w:val="000000"/>
+          <w:sz w:val="24"/>
+          <w:szCs w:val="24"/>
+        </w:rPr>
+        <w:t xml:space="preserve">, Michael </w:t>
+      </w:r>
+      <w:proofErr w:type="spellStart"/>
+      <w:r>
+        <w:rPr>
+          <w:rFonts w:ascii="Times New Roman" w:hAnsi="Times New Roman"/>
+          <w:color w:val="000000"/>
+          <w:sz w:val="24"/>
+          <w:szCs w:val="24"/>
+        </w:rPr>
+        <w:t>Cavagnero</w:t>
+      </w:r>
+      <w:proofErr w:type="spellEnd"/>
+      <w:r>
+        <w:rPr>
+          <w:rFonts w:ascii="Times New Roman" w:hAnsi="Times New Roman"/>
+          <w:color w:val="000000"/>
+          <w:sz w:val="24"/>
+          <w:szCs w:val="24"/>
+        </w:rPr>
+        <w:t xml:space="preserve">, Michael </w:t>
+      </w:r>
+      <w:proofErr w:type="spellStart"/>
+      <w:r>
+        <w:rPr>
+          <w:rFonts w:ascii="Times New Roman" w:hAnsi="Times New Roman"/>
+          <w:color w:val="000000"/>
+          <w:sz w:val="24"/>
+          <w:szCs w:val="24"/>
+        </w:rPr>
+        <w:t>C</w:t>
+      </w:r>
+      <w:r>
+        <w:rPr>
+          <w:rFonts w:ascii="Times New Roman" w:hAnsi="Times New Roman"/>
+          <w:color w:val="000000"/>
+          <w:sz w:val="24"/>
+          <w:szCs w:val="24"/>
+        </w:rPr>
+        <w:t>hiacchiero</w:t>
+      </w:r>
+      <w:proofErr w:type="spellEnd"/>
+      <w:r>
+        <w:rPr>
+          <w:rFonts w:ascii="Times New Roman" w:hAnsi="Times New Roman"/>
+          <w:color w:val="000000"/>
+          <w:sz w:val="24"/>
+          <w:szCs w:val="24"/>
+        </w:rPr>
+        <w:t xml:space="preserve">, Deborah DeSimone, </w:t>
+      </w:r>
+      <w:r>
+        <w:rPr>
+          <w:rFonts w:ascii="Times New Roman" w:hAnsi="Times New Roman"/>
+          <w:color w:val="000000"/>
+          <w:sz w:val="24"/>
+          <w:szCs w:val="24"/>
+        </w:rPr>
+        <w:t xml:space="preserve">Valerie Forrestal, William Fritz, </w:t>
+      </w:r>
+      <w:r>
+        <w:rPr>
+          <w:rFonts w:ascii="Times New Roman" w:hAnsi="Times New Roman"/>
+          <w:color w:val="000000"/>
+          <w:sz w:val="24"/>
+          <w:szCs w:val="24"/>
+        </w:rPr>
+        <w:t xml:space="preserve">Nelly </w:t>
+      </w:r>
+      <w:proofErr w:type="spellStart"/>
+      <w:r>
+        <w:rPr>
+          <w:rFonts w:ascii="Times New Roman" w:hAnsi="Times New Roman"/>
+          <w:color w:val="000000"/>
+          <w:sz w:val="24"/>
+          <w:szCs w:val="24"/>
+        </w:rPr>
+        <w:t>Tournaki</w:t>
+      </w:r>
+      <w:proofErr w:type="spellEnd"/>
+      <w:r>
+        <w:rPr>
+          <w:rFonts w:ascii="Times New Roman" w:hAnsi="Times New Roman"/>
+          <w:color w:val="000000"/>
+          <w:sz w:val="24"/>
+          <w:szCs w:val="24"/>
+        </w:rPr>
+        <w:t xml:space="preserve">, Winsome Alston, Mary Murphy, </w:t>
+      </w:r>
+      <w:proofErr w:type="spellStart"/>
+      <w:r>
+        <w:rPr>
+          <w:rFonts w:ascii="Times New Roman" w:hAnsi="Times New Roman"/>
+          <w:color w:val="000000"/>
+          <w:sz w:val="24"/>
+          <w:szCs w:val="24"/>
+        </w:rPr>
+        <w:t>Chrisanthi</w:t>
       </w:r>
       <w:proofErr w:type="spellEnd"/>
       <w:r>
@@ -706,49 +1099,214 @@
           <w:sz w:val="24"/>
           <w:szCs w:val="24"/>
         </w:rPr>
-        <w:t>Gertner</w:t>
-      </w:r>
-      <w:proofErr w:type="spellEnd"/>
-      <w:r>
-        <w:rPr>
-          <w:rFonts w:ascii="Times New Roman" w:hAnsi="Times New Roman"/>
-          <w:color w:val="000000"/>
-          <w:sz w:val="24"/>
-          <w:szCs w:val="24"/>
-        </w:rPr>
-        <w:t xml:space="preserve">, Carlo Lancellotti, Sylvia Kahan, George Wang, Vandana Chaudhry, Peter Galati, Maurya Wickstrom, </w:t>
-      </w:r>
-      <w:proofErr w:type="spellStart"/>
-      <w:r>
-        <w:rPr>
-          <w:rFonts w:ascii="Times New Roman" w:hAnsi="Times New Roman"/>
-          <w:color w:val="000000"/>
-          <w:sz w:val="24"/>
-          <w:szCs w:val="24"/>
-        </w:rPr>
-        <w:t>Roshen</w:t>
-      </w:r>
-      <w:proofErr w:type="spellEnd"/>
-      <w:r>
-        <w:rPr>
-          <w:rFonts w:ascii="Times New Roman" w:hAnsi="Times New Roman"/>
-          <w:color w:val="000000"/>
-          <w:sz w:val="24"/>
-          <w:szCs w:val="24"/>
-        </w:rPr>
-        <w:t xml:space="preserve"> Hendrickson, </w:t>
-      </w:r>
-      <w:proofErr w:type="spellStart"/>
-      <w:r>
-        <w:rPr>
-          <w:rFonts w:ascii="Times New Roman" w:hAnsi="Times New Roman"/>
-          <w:color w:val="000000"/>
-          <w:sz w:val="24"/>
-          <w:szCs w:val="24"/>
-        </w:rPr>
-        <w:t>maryann</w:t>
-      </w:r>
-      <w:proofErr w:type="spellEnd"/>
+        <w:t>Anastopoulou</w:t>
+      </w:r>
+      <w:proofErr w:type="spellEnd"/>
+      <w:r>
+        <w:rPr>
+          <w:rFonts w:ascii="Times New Roman" w:hAnsi="Times New Roman"/>
+          <w:color w:val="000000"/>
+          <w:sz w:val="24"/>
+          <w:szCs w:val="24"/>
+        </w:rPr>
+        <w:t>,</w:t>
+      </w:r>
+      <w:r>
+        <w:rPr>
+          <w:rFonts w:ascii="Times New Roman" w:hAnsi="Times New Roman"/>
+          <w:color w:val="000000"/>
+          <w:sz w:val="24"/>
+          <w:szCs w:val="24"/>
+        </w:rPr>
+        <w:t xml:space="preserve"> Jia Yu Chen, </w:t>
+      </w:r>
+      <w:r>
+        <w:rPr>
+          <w:rFonts w:ascii="Times New Roman" w:hAnsi="Times New Roman"/>
+          <w:color w:val="000000"/>
+          <w:sz w:val="24"/>
+          <w:szCs w:val="24"/>
+        </w:rPr>
+        <w:t>Marwan Mahmoud</w:t>
+      </w:r>
+      <w:r>
+        <w:rPr>
+          <w:rFonts w:ascii="Times New Roman" w:hAnsi="Times New Roman"/>
+          <w:color w:val="000000"/>
+          <w:sz w:val="24"/>
+          <w:szCs w:val="24"/>
+        </w:rPr>
+        <w:t xml:space="preserve">, </w:t>
+      </w:r>
+      <w:r>
+        <w:rPr>
+          <w:rFonts w:ascii="Times New Roman" w:hAnsi="Times New Roman"/>
+          <w:color w:val="000000"/>
+          <w:sz w:val="24"/>
+          <w:szCs w:val="24"/>
+        </w:rPr>
+        <w:t>Andrew Leykam</w:t>
+      </w:r>
+    </w:p>
+    <w:p>
+      <w:pPr>
+        <w:spacing w:after="0" w:line="240" w:lineRule="auto"/>
+        <w:rPr>
+          <w:rFonts w:ascii="Times New Roman" w:hAnsi="Times New Roman"/>
+          <w:color w:val="212121"/>
+          <w:sz w:val="24"/>
+          <w:szCs w:val="24"/>
+        </w:rPr>
+      </w:pPr>
+      <w:r>
+        <w:rPr>
+          <w:rFonts w:ascii="Times New Roman" w:hAnsi="Times New Roman"/>
+          <w:color w:val="212121"/>
+          <w:sz w:val="24"/>
+          <w:szCs w:val="24"/>
+        </w:rPr>
+        <w:t> </w:t>
+      </w:r>
+    </w:p>
+    <w:p>
+      <w:pPr>
+        <w:spacing w:after="0" w:line="240" w:lineRule="auto"/>
+        <w:rPr>
+          <w:rFonts w:ascii="Times New Roman" w:hAnsi="Times New Roman"/>
+          <w:color w:val="212121"/>
+          <w:sz w:val="24"/>
+          <w:szCs w:val="24"/>
+        </w:rPr>
+      </w:pPr>
+      <w:r>
+        <w:rPr>
+          <w:rFonts w:ascii="Times New Roman" w:hAnsi="Times New Roman"/>
+          <w:b/>
+          <w:bCs/>
+          <w:color w:val="212121"/>
+          <w:sz w:val="24"/>
+          <w:szCs w:val="24"/>
+        </w:rPr>
+        <w:t>Guests:</w:t>
+      </w:r>
+    </w:p>
+    <w:p>
+      <w:pPr>
+        <w:spacing w:after="0" w:line="240" w:lineRule="auto"/>
+        <w:rPr>
+          <w:rFonts w:ascii="Times New Roman" w:hAnsi="Times New Roman"/>
+          <w:color w:val="212121"/>
+          <w:sz w:val="24"/>
+          <w:szCs w:val="24"/>
+        </w:rPr>
+      </w:pPr>
+      <w:r>
+        <w:rPr>
+          <w:rFonts w:ascii="Times New Roman" w:hAnsi="Times New Roman"/>
+          <w:color w:val="000000"/>
+          <w:sz w:val="24"/>
+          <w:szCs w:val="24"/>
+        </w:rPr>
+        <w:t xml:space="preserve">Tony </w:t>
+      </w:r>
+      <w:r>
+        <w:rPr>
+          <w:rFonts w:ascii="Times New Roman" w:hAnsi="Times New Roman"/>
+          <w:color w:val="000000"/>
+          <w:sz w:val="24"/>
+          <w:szCs w:val="24"/>
+        </w:rPr>
+        <w:t>Ga</w:t>
+      </w:r>
+      <w:r>
+        <w:rPr>
+          <w:rFonts w:ascii="Times New Roman" w:hAnsi="Times New Roman"/>
+          <w:color w:val="000000"/>
+          <w:sz w:val="24"/>
+          <w:szCs w:val="24"/>
+        </w:rPr>
+        <w:t xml:space="preserve">llego, Emmanuel Esperance, Prentiss, Stephen </w:t>
+      </w:r>
+      <w:proofErr w:type="spellStart"/>
+      <w:r>
+        <w:rPr>
+          <w:rFonts w:ascii="Times New Roman" w:hAnsi="Times New Roman"/>
+          <w:color w:val="000000"/>
+          <w:sz w:val="24"/>
+          <w:szCs w:val="24"/>
+        </w:rPr>
+        <w:t>Ferst</w:t>
+      </w:r>
+      <w:proofErr w:type="spellEnd"/>
+      <w:r>
+        <w:rPr>
+          <w:rFonts w:ascii="Times New Roman" w:hAnsi="Times New Roman"/>
+          <w:color w:val="000000"/>
+          <w:sz w:val="24"/>
+          <w:szCs w:val="24"/>
+        </w:rPr>
+        <w:t xml:space="preserve">, Michael </w:t>
+      </w:r>
+      <w:proofErr w:type="spellStart"/>
+      <w:r>
+        <w:rPr>
+          <w:rFonts w:ascii="Times New Roman" w:hAnsi="Times New Roman"/>
+          <w:color w:val="000000"/>
+          <w:sz w:val="24"/>
+          <w:szCs w:val="24"/>
+        </w:rPr>
+        <w:t>Baybusky</w:t>
+      </w:r>
+      <w:proofErr w:type="spellEnd"/>
+      <w:r>
+        <w:rPr>
+          <w:rFonts w:ascii="Times New Roman" w:hAnsi="Times New Roman"/>
+          <w:color w:val="000000"/>
+          <w:sz w:val="24"/>
+          <w:szCs w:val="24"/>
+        </w:rPr>
+        <w:t xml:space="preserve">, Marianne Jeffreys, Florinda Mattia, Joyce Taylor, Lauren Mullins, Susan </w:t>
+      </w:r>
+      <w:proofErr w:type="spellStart"/>
+      <w:r>
+        <w:rPr>
+          <w:rFonts w:ascii="Times New Roman" w:hAnsi="Times New Roman"/>
+          <w:color w:val="000000"/>
+          <w:sz w:val="24"/>
+          <w:szCs w:val="24"/>
+        </w:rPr>
+        <w:t>Mee</w:t>
+      </w:r>
+      <w:proofErr w:type="spellEnd"/>
+      <w:r>
+        <w:rPr>
+          <w:rFonts w:ascii="Times New Roman" w:hAnsi="Times New Roman"/>
+          <w:color w:val="000000"/>
+          <w:sz w:val="24"/>
+          <w:szCs w:val="24"/>
+        </w:rPr>
+        <w:t xml:space="preserve"> Crimmins, Mark </w:t>
+      </w:r>
+      <w:proofErr w:type="spellStart"/>
+      <w:r>
+        <w:rPr>
+          <w:rFonts w:ascii="Times New Roman" w:hAnsi="Times New Roman"/>
+          <w:color w:val="000000"/>
+          <w:sz w:val="24"/>
+          <w:szCs w:val="24"/>
+        </w:rPr>
+        <w:t>Lewental</w:t>
+      </w:r>
+      <w:proofErr w:type="spellEnd"/>
+      <w:r>
+        <w:rPr>
+          <w:rFonts w:ascii="Times New Roman" w:hAnsi="Times New Roman"/>
+          <w:color w:val="000000"/>
+          <w:sz w:val="24"/>
+          <w:szCs w:val="24"/>
+        </w:rPr>
+        <w:t>, Danielle</w:t>
+      </w:r>
       <w:r>
         <w:rPr>
           <w:rFonts w:ascii="Times New Roman" w:hAnsi="Times New Roman"/>
@@ -758,15 +1316,140 @@
         </w:rPr>
         <w:t xml:space="preserve"> </w:t>
       </w:r>
-      <w:proofErr w:type="spellStart"/>
-      <w:r>
-        <w:rPr>
-          <w:rFonts w:ascii="Times New Roman" w:hAnsi="Times New Roman"/>
-          <w:color w:val="000000"/>
-          <w:sz w:val="24"/>
-          <w:szCs w:val="24"/>
-        </w:rPr>
-        <w:t>feola</w:t>
+      <w:r>
+        <w:rPr>
+          <w:rFonts w:ascii="Times New Roman" w:hAnsi="Times New Roman"/>
+          <w:color w:val="000000"/>
+          <w:sz w:val="24"/>
+          <w:szCs w:val="24"/>
+        </w:rPr>
+        <w:t xml:space="preserve">Dimitrov, Mark White, Debby </w:t>
+      </w:r>
+      <w:proofErr w:type="spellStart"/>
+      <w:r>
+        <w:rPr>
+          <w:rFonts w:ascii="Times New Roman" w:hAnsi="Times New Roman"/>
+          <w:color w:val="000000"/>
+          <w:sz w:val="24"/>
+          <w:szCs w:val="24"/>
+        </w:rPr>
+        <w:t>Meise</w:t>
+      </w:r>
+      <w:proofErr w:type="spellEnd"/>
+      <w:r>
+        <w:rPr>
+          <w:rFonts w:ascii="Times New Roman" w:hAnsi="Times New Roman"/>
+          <w:color w:val="000000"/>
+          <w:sz w:val="24"/>
+          <w:szCs w:val="24"/>
+        </w:rPr>
+        <w:t>, Linda John, Sharon</w:t>
+      </w:r>
+      <w:r>
+        <w:rPr>
+          <w:rFonts w:ascii="Times New Roman" w:hAnsi="Times New Roman"/>
+          <w:color w:val="000000"/>
+          <w:sz w:val="24"/>
+          <w:szCs w:val="24"/>
+        </w:rPr>
+        <w:t xml:space="preserve"> </w:t>
+      </w:r>
+      <w:r>
+        <w:rPr>
+          <w:rFonts w:ascii="Times New Roman" w:hAnsi="Times New Roman"/>
+          <w:color w:val="000000"/>
+          <w:sz w:val="24"/>
+          <w:szCs w:val="24"/>
+        </w:rPr>
+        <w:t xml:space="preserve">Christian, </w:t>
+      </w:r>
+      <w:proofErr w:type="spellStart"/>
+      <w:r>
+        <w:rPr>
+          <w:rFonts w:ascii="Times New Roman" w:hAnsi="Times New Roman"/>
+          <w:color w:val="000000"/>
+          <w:sz w:val="24"/>
+          <w:szCs w:val="24"/>
+        </w:rPr>
+        <w:t>Carles</w:t>
+      </w:r>
+      <w:proofErr w:type="spellEnd"/>
+      <w:r>
+        <w:rPr>
+          <w:rFonts w:ascii="Times New Roman" w:hAnsi="Times New Roman"/>
+          <w:color w:val="000000"/>
+          <w:sz w:val="24"/>
+          <w:szCs w:val="24"/>
+        </w:rPr>
+        <w:t xml:space="preserve"> Sola </w:t>
+      </w:r>
+      <w:proofErr w:type="spellStart"/>
+      <w:r>
+        <w:rPr>
+          <w:rFonts w:ascii="Times New Roman" w:hAnsi="Times New Roman"/>
+          <w:color w:val="000000"/>
+          <w:sz w:val="24"/>
+          <w:szCs w:val="24"/>
+        </w:rPr>
+        <w:t>Belda</w:t>
+      </w:r>
+      <w:proofErr w:type="spellEnd"/>
+      <w:r>
+        <w:rPr>
+          <w:rFonts w:ascii="Times New Roman" w:hAnsi="Times New Roman"/>
+          <w:color w:val="000000"/>
+          <w:sz w:val="24"/>
+          <w:szCs w:val="24"/>
+        </w:rPr>
+        <w:t xml:space="preserve">, Michael </w:t>
+      </w:r>
+      <w:proofErr w:type="spellStart"/>
+      <w:r>
+        <w:rPr>
+          <w:rFonts w:ascii="Times New Roman" w:hAnsi="Times New Roman"/>
+          <w:color w:val="000000"/>
+          <w:sz w:val="24"/>
+          <w:szCs w:val="24"/>
+        </w:rPr>
+        <w:t>Lederhandler</w:t>
+      </w:r>
+      <w:proofErr w:type="spellEnd"/>
+      <w:r>
+        <w:rPr>
+          <w:rFonts w:ascii="Times New Roman" w:hAnsi="Times New Roman"/>
+          <w:color w:val="000000"/>
+          <w:sz w:val="24"/>
+          <w:szCs w:val="24"/>
+        </w:rPr>
+        <w:t>, Jennifer</w:t>
+      </w:r>
+      <w:r>
+        <w:rPr>
+          <w:rFonts w:ascii="Times New Roman" w:hAnsi="Times New Roman"/>
+          <w:color w:val="000000"/>
+          <w:sz w:val="24"/>
+          <w:szCs w:val="24"/>
+        </w:rPr>
+        <w:t xml:space="preserve"> </w:t>
+      </w:r>
+      <w:r>
+        <w:rPr>
+          <w:rFonts w:ascii="Times New Roman" w:hAnsi="Times New Roman"/>
+          <w:color w:val="000000"/>
+          <w:sz w:val="24"/>
+          <w:szCs w:val="24"/>
+        </w:rPr>
+        <w:t xml:space="preserve">Durando, Ralf </w:t>
+      </w:r>
+      <w:proofErr w:type="spellStart"/>
+      <w:r>
+        <w:rPr>
+          <w:rFonts w:ascii="Times New Roman" w:hAnsi="Times New Roman"/>
+          <w:color w:val="000000"/>
+          <w:sz w:val="24"/>
+          <w:szCs w:val="24"/>
+        </w:rPr>
+        <w:t>Peetz</w:t>
       </w:r>
       <w:proofErr w:type="spellEnd"/>
       <w:r>
@@ -786,7 +1469,127 @@
           <w:sz w:val="24"/>
           <w:szCs w:val="24"/>
         </w:rPr>
-        <w:t>Yumei</w:t>
+        <w:t>Qiao</w:t>
+      </w:r>
+      <w:proofErr w:type="spellEnd"/>
+      <w:r>
+        <w:rPr>
+          <w:rFonts w:ascii="Times New Roman" w:hAnsi="Times New Roman"/>
+          <w:color w:val="000000"/>
+          <w:sz w:val="24"/>
+          <w:szCs w:val="24"/>
+        </w:rPr>
+        <w:t xml:space="preserve">-Sheng Hu, Jessica </w:t>
+      </w:r>
+      <w:proofErr w:type="spellStart"/>
+      <w:r>
+        <w:rPr>
+          <w:rFonts w:ascii="Times New Roman" w:hAnsi="Times New Roman"/>
+          <w:color w:val="000000"/>
+          <w:sz w:val="24"/>
+          <w:szCs w:val="24"/>
+        </w:rPr>
+        <w:t>Collura</w:t>
+      </w:r>
+      <w:proofErr w:type="spellEnd"/>
+      <w:r>
+        <w:rPr>
+          <w:rFonts w:ascii="Times New Roman" w:hAnsi="Times New Roman"/>
+          <w:color w:val="000000"/>
+          <w:sz w:val="24"/>
+          <w:szCs w:val="24"/>
+        </w:rPr>
+        <w:t xml:space="preserve">, Beth </w:t>
+      </w:r>
+      <w:proofErr w:type="spellStart"/>
+      <w:r>
+        <w:rPr>
+          <w:rFonts w:ascii="Times New Roman" w:hAnsi="Times New Roman"/>
+          <w:color w:val="000000"/>
+          <w:sz w:val="24"/>
+          <w:szCs w:val="24"/>
+        </w:rPr>
+        <w:t>Livensperger</w:t>
+      </w:r>
+      <w:proofErr w:type="spellEnd"/>
+      <w:r>
+        <w:rPr>
+          <w:rFonts w:ascii="Times New Roman" w:hAnsi="Times New Roman"/>
+          <w:color w:val="000000"/>
+          <w:sz w:val="24"/>
+          <w:szCs w:val="24"/>
+        </w:rPr>
+        <w:t xml:space="preserve">, Tara </w:t>
+      </w:r>
+      <w:proofErr w:type="spellStart"/>
+      <w:r>
+        <w:rPr>
+          <w:rFonts w:ascii="Times New Roman" w:hAnsi="Times New Roman"/>
+          <w:color w:val="000000"/>
+          <w:sz w:val="24"/>
+          <w:szCs w:val="24"/>
+        </w:rPr>
+        <w:t>Mastrorilli</w:t>
+      </w:r>
+      <w:proofErr w:type="spellEnd"/>
+      <w:r>
+        <w:rPr>
+          <w:rFonts w:ascii="Times New Roman" w:hAnsi="Times New Roman"/>
+          <w:color w:val="000000"/>
+          <w:sz w:val="24"/>
+          <w:szCs w:val="24"/>
+        </w:rPr>
+        <w:t xml:space="preserve">, Valeria </w:t>
+      </w:r>
+      <w:proofErr w:type="spellStart"/>
+      <w:r>
+        <w:rPr>
+          <w:rFonts w:ascii="Times New Roman" w:hAnsi="Times New Roman"/>
+          <w:color w:val="000000"/>
+          <w:sz w:val="24"/>
+          <w:szCs w:val="24"/>
+        </w:rPr>
+        <w:t>Belmonti</w:t>
+      </w:r>
+      <w:proofErr w:type="spellEnd"/>
+      <w:r>
+        <w:rPr>
+          <w:rFonts w:ascii="Times New Roman" w:hAnsi="Times New Roman"/>
+          <w:color w:val="000000"/>
+          <w:sz w:val="24"/>
+          <w:szCs w:val="24"/>
+        </w:rPr>
+        <w:t xml:space="preserve">, Koby </w:t>
+      </w:r>
+      <w:proofErr w:type="spellStart"/>
+      <w:r>
+        <w:rPr>
+          <w:rFonts w:ascii="Times New Roman" w:hAnsi="Times New Roman"/>
+          <w:color w:val="000000"/>
+          <w:sz w:val="24"/>
+          <w:szCs w:val="24"/>
+        </w:rPr>
+        <w:t>Kohulan</w:t>
+      </w:r>
+      <w:proofErr w:type="spellEnd"/>
+      <w:r>
+        <w:rPr>
+          <w:rFonts w:ascii="Times New Roman" w:hAnsi="Times New Roman"/>
+          <w:color w:val="000000"/>
+          <w:sz w:val="24"/>
+          <w:szCs w:val="24"/>
+        </w:rPr>
+        <w:t xml:space="preserve">, Catherine Ferrara, </w:t>
+      </w:r>
+      <w:proofErr w:type="spellStart"/>
+      <w:r>
+        <w:rPr>
+          <w:rFonts w:ascii="Times New Roman" w:hAnsi="Times New Roman"/>
+          <w:color w:val="000000"/>
+          <w:sz w:val="24"/>
+          <w:szCs w:val="24"/>
+        </w:rPr>
+        <w:t>Doriann</w:t>
       </w:r>
       <w:proofErr w:type="spellEnd"/>
       <w:r>
@@ -806,7 +1609,27 @@
           <w:sz w:val="24"/>
           <w:szCs w:val="24"/>
         </w:rPr>
-        <w:t>Huo</w:t>
+        <w:t>Pieve</w:t>
+      </w:r>
+      <w:proofErr w:type="spellEnd"/>
+      <w:r>
+        <w:rPr>
+          <w:rFonts w:ascii="Times New Roman" w:hAnsi="Times New Roman"/>
+          <w:color w:val="000000"/>
+          <w:sz w:val="24"/>
+          <w:szCs w:val="24"/>
+        </w:rPr>
+        <w:t xml:space="preserve">-Hyland, Cesare </w:t>
+      </w:r>
+      <w:proofErr w:type="spellStart"/>
+      <w:r>
+        <w:rPr>
+          <w:rFonts w:ascii="Times New Roman" w:hAnsi="Times New Roman"/>
+          <w:color w:val="000000"/>
+          <w:sz w:val="24"/>
+          <w:szCs w:val="24"/>
+        </w:rPr>
+        <w:t>Barreca</w:t>
       </w:r>
       <w:proofErr w:type="spellEnd"/>
       <w:r>
@@ -818,37 +1641,211 @@
         </w:rPr>
         <w:t xml:space="preserve">, </w:t>
       </w:r>
-      <w:proofErr w:type="spellStart"/>
-      <w:r>
-        <w:rPr>
-          <w:rFonts w:ascii="Times New Roman" w:hAnsi="Times New Roman"/>
-          <w:color w:val="000000"/>
-          <w:sz w:val="24"/>
-          <w:szCs w:val="24"/>
-        </w:rPr>
-        <w:t>natalie</w:t>
-      </w:r>
-      <w:proofErr w:type="spellEnd"/>
-      <w:r>
-        <w:rPr>
-          <w:rFonts w:ascii="Times New Roman" w:hAnsi="Times New Roman"/>
-          <w:color w:val="000000"/>
-          <w:sz w:val="24"/>
-          <w:szCs w:val="24"/>
-        </w:rPr>
-        <w:t xml:space="preserve"> </w:t>
-      </w:r>
-      <w:proofErr w:type="spellStart"/>
-      <w:r>
-        <w:rPr>
-          <w:rFonts w:ascii="Times New Roman" w:hAnsi="Times New Roman"/>
-          <w:color w:val="000000"/>
-          <w:sz w:val="24"/>
-          <w:szCs w:val="24"/>
-        </w:rPr>
-        <w:t>fischetti</w:t>
-      </w:r>
-      <w:proofErr w:type="spellEnd"/>
+      <w:r>
+        <w:rPr>
+          <w:rFonts w:ascii="Times New Roman" w:hAnsi="Times New Roman"/>
+          <w:color w:val="000000"/>
+          <w:sz w:val="24"/>
+          <w:szCs w:val="24"/>
+        </w:rPr>
+        <w:t>J</w:t>
+      </w:r>
+      <w:r>
+        <w:rPr>
+          <w:rFonts w:ascii="Times New Roman" w:hAnsi="Times New Roman"/>
+          <w:color w:val="000000"/>
+          <w:sz w:val="24"/>
+          <w:szCs w:val="24"/>
+        </w:rPr>
+        <w:t xml:space="preserve">essica </w:t>
+      </w:r>
+      <w:r>
+        <w:rPr>
+          <w:rFonts w:ascii="Times New Roman" w:hAnsi="Times New Roman"/>
+          <w:color w:val="000000"/>
+          <w:sz w:val="24"/>
+          <w:szCs w:val="24"/>
+        </w:rPr>
+        <w:t>S</w:t>
+      </w:r>
+      <w:r>
+        <w:rPr>
+          <w:rFonts w:ascii="Times New Roman" w:hAnsi="Times New Roman"/>
+          <w:color w:val="000000"/>
+          <w:sz w:val="24"/>
+          <w:szCs w:val="24"/>
+        </w:rPr>
+        <w:t xml:space="preserve">tein, Amy </w:t>
+      </w:r>
+      <w:proofErr w:type="spellStart"/>
+      <w:r>
+        <w:rPr>
+          <w:rFonts w:ascii="Times New Roman" w:hAnsi="Times New Roman"/>
+          <w:color w:val="000000"/>
+          <w:sz w:val="24"/>
+          <w:szCs w:val="24"/>
+        </w:rPr>
+        <w:t>Stempler</w:t>
+      </w:r>
+      <w:proofErr w:type="spellEnd"/>
+      <w:r>
+        <w:rPr>
+          <w:rFonts w:ascii="Times New Roman" w:hAnsi="Times New Roman"/>
+          <w:color w:val="000000"/>
+          <w:sz w:val="24"/>
+          <w:szCs w:val="24"/>
+        </w:rPr>
+        <w:t xml:space="preserve">, Manuela </w:t>
+      </w:r>
+      <w:proofErr w:type="spellStart"/>
+      <w:r>
+        <w:rPr>
+          <w:rFonts w:ascii="Times New Roman" w:hAnsi="Times New Roman"/>
+          <w:color w:val="000000"/>
+          <w:sz w:val="24"/>
+          <w:szCs w:val="24"/>
+        </w:rPr>
+        <w:t>Alongi</w:t>
+      </w:r>
+      <w:proofErr w:type="spellEnd"/>
+      <w:r>
+        <w:rPr>
+          <w:rFonts w:ascii="Times New Roman" w:hAnsi="Times New Roman"/>
+          <w:color w:val="000000"/>
+          <w:sz w:val="24"/>
+          <w:szCs w:val="24"/>
+        </w:rPr>
+        <w:t xml:space="preserve">, David Allen, Michele </w:t>
+      </w:r>
+      <w:proofErr w:type="spellStart"/>
+      <w:r>
+        <w:rPr>
+          <w:rFonts w:ascii="Times New Roman" w:hAnsi="Times New Roman"/>
+          <w:color w:val="000000"/>
+          <w:sz w:val="24"/>
+          <w:szCs w:val="24"/>
+        </w:rPr>
+        <w:t>Karpeles</w:t>
+      </w:r>
+      <w:proofErr w:type="spellEnd"/>
+      <w:r>
+        <w:rPr>
+          <w:rFonts w:ascii="Times New Roman" w:hAnsi="Times New Roman"/>
+          <w:color w:val="000000"/>
+          <w:sz w:val="24"/>
+          <w:szCs w:val="24"/>
+        </w:rPr>
+        <w:t xml:space="preserve">, Patti Gross, Rob Wallace, Lara </w:t>
+      </w:r>
+      <w:proofErr w:type="spellStart"/>
+      <w:r>
+        <w:rPr>
+          <w:rFonts w:ascii="Times New Roman" w:hAnsi="Times New Roman"/>
+          <w:color w:val="000000"/>
+          <w:sz w:val="24"/>
+          <w:szCs w:val="24"/>
+        </w:rPr>
+        <w:t>Saguisag</w:t>
+      </w:r>
+      <w:proofErr w:type="spellEnd"/>
+      <w:r>
+        <w:rPr>
+          <w:rFonts w:ascii="Times New Roman" w:hAnsi="Times New Roman"/>
+          <w:color w:val="000000"/>
+          <w:sz w:val="24"/>
+          <w:szCs w:val="24"/>
+        </w:rPr>
+        <w:t xml:space="preserve">, Donna </w:t>
+      </w:r>
+      <w:proofErr w:type="spellStart"/>
+      <w:r>
+        <w:rPr>
+          <w:rFonts w:ascii="Times New Roman" w:hAnsi="Times New Roman"/>
+          <w:color w:val="000000"/>
+          <w:sz w:val="24"/>
+          <w:szCs w:val="24"/>
+        </w:rPr>
+        <w:t>Scimeca</w:t>
+      </w:r>
+      <w:proofErr w:type="spellEnd"/>
+      <w:r>
+        <w:rPr>
+          <w:rFonts w:ascii="Times New Roman" w:hAnsi="Times New Roman"/>
+          <w:color w:val="000000"/>
+          <w:sz w:val="24"/>
+          <w:szCs w:val="24"/>
+        </w:rPr>
+        <w:t xml:space="preserve">, Katrina </w:t>
+      </w:r>
+      <w:proofErr w:type="spellStart"/>
+      <w:r>
+        <w:rPr>
+          <w:rFonts w:ascii="Times New Roman" w:hAnsi="Times New Roman"/>
+          <w:color w:val="000000"/>
+          <w:sz w:val="24"/>
+          <w:szCs w:val="24"/>
+        </w:rPr>
+        <w:t>Fama</w:t>
+      </w:r>
+      <w:proofErr w:type="spellEnd"/>
+      <w:r>
+        <w:rPr>
+          <w:rFonts w:ascii="Times New Roman" w:hAnsi="Times New Roman"/>
+          <w:color w:val="000000"/>
+          <w:sz w:val="24"/>
+          <w:szCs w:val="24"/>
+        </w:rPr>
+        <w:t xml:space="preserve">, Kim Williams, Jonelle Knox, Alex Scott, </w:t>
+      </w:r>
+      <w:proofErr w:type="spellStart"/>
+      <w:r>
+        <w:rPr>
+          <w:rFonts w:ascii="Times New Roman" w:hAnsi="Times New Roman"/>
+          <w:color w:val="000000"/>
+          <w:sz w:val="24"/>
+          <w:szCs w:val="24"/>
+        </w:rPr>
+        <w:t>Anat</w:t>
+      </w:r>
+      <w:proofErr w:type="spellEnd"/>
+      <w:r>
+        <w:rPr>
+          <w:rFonts w:ascii="Times New Roman" w:hAnsi="Times New Roman"/>
+          <w:color w:val="000000"/>
+          <w:sz w:val="24"/>
+          <w:szCs w:val="24"/>
+        </w:rPr>
+        <w:t xml:space="preserve"> Niv-Solomon, Byron Taylor, Nina Del </w:t>
+      </w:r>
+      <w:proofErr w:type="spellStart"/>
+      <w:r>
+        <w:rPr>
+          <w:rFonts w:ascii="Times New Roman" w:hAnsi="Times New Roman"/>
+          <w:color w:val="000000"/>
+          <w:sz w:val="24"/>
+          <w:szCs w:val="24"/>
+        </w:rPr>
+        <w:t>Gatto</w:t>
+      </w:r>
+      <w:proofErr w:type="spellEnd"/>
+      <w:r>
+        <w:rPr>
+          <w:rFonts w:ascii="Times New Roman" w:hAnsi="Times New Roman"/>
+          <w:color w:val="000000"/>
+          <w:sz w:val="24"/>
+          <w:szCs w:val="24"/>
+        </w:rPr>
+        <w:t>, Michelle Borowski, Saadia</w:t>
+      </w:r>
+      <w:r>
+        <w:rPr>
+          <w:rFonts w:ascii="Times New Roman" w:hAnsi="Times New Roman"/>
+          <w:color w:val="000000"/>
+          <w:sz w:val="24"/>
+          <w:szCs w:val="24"/>
+        </w:rPr>
+        <w:t xml:space="preserve"> Toor</w:t>
+      </w:r>
       <w:r>
         <w:rPr>
           <w:rFonts w:ascii="Times New Roman" w:hAnsi="Times New Roman"/>
@@ -858,82 +1855,42 @@
         </w:rPr>
         <w:t xml:space="preserve">, </w:t>
       </w:r>
-      <w:proofErr w:type="spellStart"/>
-      <w:r>
-        <w:rPr>
-          <w:rFonts w:ascii="Times New Roman" w:hAnsi="Times New Roman"/>
-          <w:color w:val="000000"/>
-          <w:sz w:val="24"/>
-          <w:szCs w:val="24"/>
-        </w:rPr>
-        <w:t>george</w:t>
-      </w:r>
-      <w:proofErr w:type="spellEnd"/>
-      <w:r>
-        <w:rPr>
-          <w:rFonts w:ascii="Times New Roman" w:hAnsi="Times New Roman"/>
-          <w:color w:val="000000"/>
-          <w:sz w:val="24"/>
-          <w:szCs w:val="24"/>
-        </w:rPr>
-        <w:t xml:space="preserve"> </w:t>
-      </w:r>
-      <w:proofErr w:type="spellStart"/>
-      <w:r>
-        <w:rPr>
-          <w:rFonts w:ascii="Times New Roman" w:hAnsi="Times New Roman"/>
-          <w:color w:val="000000"/>
-          <w:sz w:val="24"/>
-          <w:szCs w:val="24"/>
-        </w:rPr>
-        <w:t>vachadze</w:t>
-      </w:r>
-      <w:proofErr w:type="spellEnd"/>
-      <w:r>
-        <w:rPr>
-          <w:rFonts w:ascii="Times New Roman" w:hAnsi="Times New Roman"/>
-          <w:color w:val="000000"/>
-          <w:sz w:val="24"/>
-          <w:szCs w:val="24"/>
-        </w:rPr>
-        <w:t>, Alfred Levine, Orit Gruber, Jay Arena,</w:t>
-      </w:r>
-      <w:r>
-        <w:rPr>
-          <w:rFonts w:ascii="Times New Roman" w:hAnsi="Times New Roman"/>
-          <w:color w:val="212121"/>
-          <w:sz w:val="24"/>
-          <w:szCs w:val="24"/>
-        </w:rPr>
-        <w:t> </w:t>
-      </w:r>
-      <w:r>
-        <w:rPr>
-          <w:rFonts w:ascii="Times New Roman" w:hAnsi="Times New Roman"/>
-          <w:color w:val="000000"/>
-          <w:sz w:val="24"/>
-          <w:szCs w:val="24"/>
-        </w:rPr>
-        <w:t>Neo</w:t>
-      </w:r>
-      <w:r>
-        <w:rPr>
-          <w:rFonts w:ascii="Times New Roman" w:hAnsi="Times New Roman"/>
-          <w:color w:val="000000"/>
-          <w:sz w:val="24"/>
-          <w:szCs w:val="24"/>
-        </w:rPr>
-        <w:t xml:space="preserve"> </w:t>
-      </w:r>
-      <w:proofErr w:type="spellStart"/>
-      <w:r>
-        <w:rPr>
-          <w:rFonts w:ascii="Times New Roman" w:hAnsi="Times New Roman"/>
-          <w:color w:val="000000"/>
-          <w:sz w:val="24"/>
-          <w:szCs w:val="24"/>
-        </w:rPr>
-        <w:t>Antoniades</w:t>
+      <w:r>
+        <w:rPr>
+          <w:rFonts w:ascii="Times New Roman" w:hAnsi="Times New Roman"/>
+          <w:color w:val="000000"/>
+          <w:sz w:val="24"/>
+          <w:szCs w:val="24"/>
+        </w:rPr>
+        <w:t>T</w:t>
+      </w:r>
+      <w:r>
+        <w:rPr>
+          <w:rFonts w:ascii="Times New Roman" w:hAnsi="Times New Roman"/>
+          <w:color w:val="000000"/>
+          <w:sz w:val="24"/>
+          <w:szCs w:val="24"/>
+        </w:rPr>
+        <w:t xml:space="preserve">erri </w:t>
+      </w:r>
+      <w:proofErr w:type="spellStart"/>
+      <w:r>
+        <w:rPr>
+          <w:rFonts w:ascii="Times New Roman" w:hAnsi="Times New Roman"/>
+          <w:color w:val="000000"/>
+          <w:sz w:val="24"/>
+          <w:szCs w:val="24"/>
+        </w:rPr>
+        <w:t>S</w:t>
+      </w:r>
+      <w:r>
+        <w:rPr>
+          <w:rFonts w:ascii="Times New Roman" w:hAnsi="Times New Roman"/>
+          <w:color w:val="000000"/>
+          <w:sz w:val="24"/>
+          <w:szCs w:val="24"/>
+        </w:rPr>
+        <w:t>angiorgio</w:t>
       </w:r>
       <w:proofErr w:type="spellEnd"/>
       <w:r>
@@ -945,85 +1902,86 @@
         </w:rPr>
         <w:t xml:space="preserve">, </w:t>
       </w:r>
-      <w:r>
-        <w:rPr>
-          <w:rFonts w:ascii="Times New Roman" w:hAnsi="Times New Roman"/>
-          <w:color w:val="000000"/>
-          <w:sz w:val="24"/>
-          <w:szCs w:val="24"/>
-        </w:rPr>
-        <w:t xml:space="preserve">Comfort </w:t>
-      </w:r>
-      <w:proofErr w:type="spellStart"/>
-      <w:r>
-        <w:rPr>
-          <w:rFonts w:ascii="Times New Roman" w:hAnsi="Times New Roman"/>
-          <w:color w:val="000000"/>
-          <w:sz w:val="24"/>
-          <w:szCs w:val="24"/>
-        </w:rPr>
-        <w:t>Asanbe</w:t>
-      </w:r>
-      <w:proofErr w:type="spellEnd"/>
-      <w:r>
-        <w:rPr>
-          <w:rFonts w:ascii="Times New Roman" w:hAnsi="Times New Roman"/>
-          <w:color w:val="000000"/>
-          <w:sz w:val="24"/>
-          <w:szCs w:val="24"/>
-        </w:rPr>
-        <w:t>,</w:t>
-      </w:r>
-      <w:r>
-        <w:rPr>
-          <w:rFonts w:ascii="Times New Roman" w:hAnsi="Times New Roman"/>
-          <w:color w:val="000000"/>
-          <w:sz w:val="24"/>
-          <w:szCs w:val="24"/>
-        </w:rPr>
-        <w:t xml:space="preserve"> Heidi </w:t>
-      </w:r>
-      <w:proofErr w:type="spellStart"/>
-      <w:r>
-        <w:rPr>
-          <w:rFonts w:ascii="Times New Roman" w:hAnsi="Times New Roman"/>
-          <w:color w:val="000000"/>
-          <w:sz w:val="24"/>
-          <w:szCs w:val="24"/>
-        </w:rPr>
-        <w:t>Bertels</w:t>
-      </w:r>
-      <w:proofErr w:type="spellEnd"/>
-      <w:r>
-        <w:rPr>
-          <w:rFonts w:ascii="Times New Roman" w:hAnsi="Times New Roman"/>
-          <w:color w:val="000000"/>
-          <w:sz w:val="24"/>
-          <w:szCs w:val="24"/>
-        </w:rPr>
-        <w:t xml:space="preserve">, Michael </w:t>
-      </w:r>
-      <w:proofErr w:type="spellStart"/>
-      <w:r>
-        <w:rPr>
-          <w:rFonts w:ascii="Times New Roman" w:hAnsi="Times New Roman"/>
-          <w:color w:val="000000"/>
-          <w:sz w:val="24"/>
-          <w:szCs w:val="24"/>
-        </w:rPr>
-        <w:t>Cavagnero</w:t>
-      </w:r>
-      <w:proofErr w:type="spellEnd"/>
-      <w:r>
-        <w:rPr>
-          <w:rFonts w:ascii="Times New Roman" w:hAnsi="Times New Roman"/>
-          <w:color w:val="000000"/>
-          <w:sz w:val="24"/>
-          <w:szCs w:val="24"/>
-        </w:rPr>
-        <w:t xml:space="preserve">, Michael </w:t>
-      </w:r>
-      <w:proofErr w:type="spellStart"/>
+      <w:proofErr w:type="spellStart"/>
+      <w:r>
+        <w:rPr>
+          <w:rFonts w:ascii="Times New Roman" w:hAnsi="Times New Roman"/>
+          <w:color w:val="000000"/>
+          <w:sz w:val="24"/>
+          <w:szCs w:val="24"/>
+        </w:rPr>
+        <w:t>Intissar</w:t>
+      </w:r>
+      <w:proofErr w:type="spellEnd"/>
+      <w:r>
+        <w:rPr>
+          <w:rFonts w:ascii="Times New Roman" w:hAnsi="Times New Roman"/>
+          <w:color w:val="000000"/>
+          <w:sz w:val="24"/>
+          <w:szCs w:val="24"/>
+        </w:rPr>
+        <w:t xml:space="preserve"> Hasan, Ananya </w:t>
+      </w:r>
+      <w:proofErr w:type="spellStart"/>
+      <w:r>
+        <w:rPr>
+          <w:rFonts w:ascii="Times New Roman" w:hAnsi="Times New Roman"/>
+          <w:color w:val="000000"/>
+          <w:sz w:val="24"/>
+          <w:szCs w:val="24"/>
+        </w:rPr>
+        <w:t>Mukherjea</w:t>
+      </w:r>
+      <w:proofErr w:type="spellEnd"/>
+      <w:r>
+        <w:rPr>
+          <w:rFonts w:ascii="Times New Roman" w:hAnsi="Times New Roman"/>
+          <w:color w:val="000000"/>
+          <w:sz w:val="24"/>
+          <w:szCs w:val="24"/>
+        </w:rPr>
+        <w:t xml:space="preserve">, Lucas </w:t>
+      </w:r>
+      <w:proofErr w:type="spellStart"/>
+      <w:r>
+        <w:rPr>
+          <w:rFonts w:ascii="Times New Roman" w:hAnsi="Times New Roman"/>
+          <w:color w:val="000000"/>
+          <w:sz w:val="24"/>
+          <w:szCs w:val="24"/>
+        </w:rPr>
+        <w:t>Marchante</w:t>
+      </w:r>
+      <w:proofErr w:type="spellEnd"/>
+      <w:r>
+        <w:rPr>
+          <w:rFonts w:ascii="Times New Roman" w:hAnsi="Times New Roman"/>
+          <w:color w:val="000000"/>
+          <w:sz w:val="24"/>
+          <w:szCs w:val="24"/>
+        </w:rPr>
+        <w:t xml:space="preserve">-Aragon, Beatrix Reinhardt, Angelina, Michael </w:t>
+      </w:r>
+      <w:proofErr w:type="spellStart"/>
+      <w:r>
+        <w:rPr>
+          <w:rFonts w:ascii="Times New Roman" w:hAnsi="Times New Roman"/>
+          <w:color w:val="000000"/>
+          <w:sz w:val="24"/>
+          <w:szCs w:val="24"/>
+        </w:rPr>
+        <w:t>Baybusky</w:t>
+      </w:r>
+      <w:proofErr w:type="spellEnd"/>
+      <w:r>
+        <w:rPr>
+          <w:rFonts w:ascii="Times New Roman" w:hAnsi="Times New Roman"/>
+          <w:color w:val="000000"/>
+          <w:sz w:val="24"/>
+          <w:szCs w:val="24"/>
+        </w:rPr>
+        <w:t xml:space="preserve">, </w:t>
+      </w:r>
       <w:r>
         <w:rPr>
           <w:rFonts w:ascii="Times New Roman" w:hAnsi="Times New Roman"/>
@@ -1040,1015 +1998,25 @@
           <w:sz w:val="24"/>
           <w:szCs w:val="24"/>
         </w:rPr>
-        <w:t>hiacchiero</w:t>
-      </w:r>
-      <w:proofErr w:type="spellEnd"/>
-      <w:r>
-        <w:rPr>
-          <w:rFonts w:ascii="Times New Roman" w:hAnsi="Times New Roman"/>
-          <w:color w:val="000000"/>
-          <w:sz w:val="24"/>
-          <w:szCs w:val="24"/>
-        </w:rPr>
-        <w:t xml:space="preserve">, Deborah DeSimone, </w:t>
-      </w:r>
-      <w:r>
-        <w:rPr>
-          <w:rFonts w:ascii="Times New Roman" w:hAnsi="Times New Roman"/>
-          <w:color w:val="000000"/>
-          <w:sz w:val="24"/>
-          <w:szCs w:val="24"/>
-        </w:rPr>
-        <w:t xml:space="preserve">Valerie Forrestal, William Fritz, </w:t>
-      </w:r>
-      <w:r>
-        <w:rPr>
-          <w:rFonts w:ascii="Times New Roman" w:hAnsi="Times New Roman"/>
-          <w:color w:val="000000"/>
-          <w:sz w:val="24"/>
-          <w:szCs w:val="24"/>
-        </w:rPr>
-        <w:t xml:space="preserve">Nelly </w:t>
-      </w:r>
-      <w:proofErr w:type="spellStart"/>
-      <w:r>
-        <w:rPr>
-          <w:rFonts w:ascii="Times New Roman" w:hAnsi="Times New Roman"/>
-          <w:color w:val="000000"/>
-          <w:sz w:val="24"/>
-          <w:szCs w:val="24"/>
-        </w:rPr>
-        <w:t>Tournaki</w:t>
-      </w:r>
-      <w:proofErr w:type="spellEnd"/>
-      <w:r>
-        <w:rPr>
-          <w:rFonts w:ascii="Times New Roman" w:hAnsi="Times New Roman"/>
-          <w:color w:val="000000"/>
-          <w:sz w:val="24"/>
-          <w:szCs w:val="24"/>
-        </w:rPr>
-        <w:t xml:space="preserve">, Winsome Alston, Mary Murphy, </w:t>
-      </w:r>
-      <w:proofErr w:type="spellStart"/>
-      <w:r>
-        <w:rPr>
-          <w:rFonts w:ascii="Times New Roman" w:hAnsi="Times New Roman"/>
-          <w:color w:val="000000"/>
-          <w:sz w:val="24"/>
-          <w:szCs w:val="24"/>
-        </w:rPr>
-        <w:t>Chrisanthi</w:t>
-      </w:r>
-      <w:proofErr w:type="spellEnd"/>
-      <w:r>
-        <w:rPr>
-          <w:rFonts w:ascii="Times New Roman" w:hAnsi="Times New Roman"/>
-          <w:color w:val="000000"/>
-          <w:sz w:val="24"/>
-          <w:szCs w:val="24"/>
-        </w:rPr>
-        <w:t xml:space="preserve"> </w:t>
-      </w:r>
-      <w:proofErr w:type="spellStart"/>
-      <w:r>
-        <w:rPr>
-          <w:rFonts w:ascii="Times New Roman" w:hAnsi="Times New Roman"/>
-          <w:color w:val="000000"/>
-          <w:sz w:val="24"/>
-          <w:szCs w:val="24"/>
-        </w:rPr>
-        <w:t>Anastopoulou</w:t>
-      </w:r>
-      <w:proofErr w:type="spellEnd"/>
-      <w:r>
-        <w:rPr>
-          <w:rFonts w:ascii="Times New Roman" w:hAnsi="Times New Roman"/>
-          <w:color w:val="000000"/>
-          <w:sz w:val="24"/>
-          <w:szCs w:val="24"/>
-        </w:rPr>
-        <w:t>,</w:t>
-      </w:r>
-      <w:r>
-        <w:rPr>
-          <w:rFonts w:ascii="Times New Roman" w:hAnsi="Times New Roman"/>
-          <w:color w:val="000000"/>
-          <w:sz w:val="24"/>
-          <w:szCs w:val="24"/>
-        </w:rPr>
-        <w:t xml:space="preserve"> Jia Yu Chen, </w:t>
-      </w:r>
-      <w:r>
-        <w:rPr>
-          <w:rFonts w:ascii="Times New Roman" w:hAnsi="Times New Roman"/>
-          <w:color w:val="000000"/>
-          <w:sz w:val="24"/>
-          <w:szCs w:val="24"/>
-        </w:rPr>
-        <w:t>Marwan Mahmoud</w:t>
-      </w:r>
-    </w:p>
-    <w:p>
-      <w:pPr>
-        <w:spacing w:after="0" w:line="240" w:lineRule="auto"/>
-        <w:rPr>
-          <w:rFonts w:ascii="Times New Roman" w:hAnsi="Times New Roman"/>
-          <w:color w:val="212121"/>
-          <w:sz w:val="24"/>
-          <w:szCs w:val="24"/>
-        </w:rPr>
-      </w:pPr>
-      <w:r>
-        <w:rPr>
-          <w:rFonts w:ascii="Times New Roman" w:hAnsi="Times New Roman"/>
-          <w:color w:val="212121"/>
-          <w:sz w:val="24"/>
-          <w:szCs w:val="24"/>
-        </w:rPr>
-        <w:t> </w:t>
-      </w:r>
-    </w:p>
-    <w:p>
-      <w:pPr>
-        <w:spacing w:after="0" w:line="240" w:lineRule="auto"/>
-        <w:rPr>
-          <w:rFonts w:ascii="Times New Roman" w:hAnsi="Times New Roman"/>
-          <w:color w:val="212121"/>
-          <w:sz w:val="24"/>
-          <w:szCs w:val="24"/>
-        </w:rPr>
-      </w:pPr>
-      <w:r>
-        <w:rPr>
-          <w:rFonts w:ascii="Times New Roman" w:hAnsi="Times New Roman"/>
-          <w:b/>
-          <w:bCs/>
-          <w:color w:val="212121"/>
-          <w:sz w:val="24"/>
-          <w:szCs w:val="24"/>
-        </w:rPr>
-        <w:t>Guests:</w:t>
-      </w:r>
-    </w:p>
-    <w:p>
-      <w:pPr>
-        <w:spacing w:after="0" w:line="240" w:lineRule="auto"/>
-        <w:rPr>
-          <w:rFonts w:ascii="Times New Roman" w:hAnsi="Times New Roman"/>
-          <w:color w:val="212121"/>
-          <w:sz w:val="24"/>
-          <w:szCs w:val="24"/>
-        </w:rPr>
-      </w:pPr>
-      <w:r>
-        <w:rPr>
-          <w:rFonts w:ascii="Times New Roman" w:hAnsi="Times New Roman"/>
-          <w:color w:val="000000"/>
-          <w:sz w:val="24"/>
-          <w:szCs w:val="24"/>
-        </w:rPr>
-        <w:t xml:space="preserve">Tony </w:t>
-      </w:r>
-      <w:proofErr w:type="spellStart"/>
-      <w:r>
-        <w:rPr>
-          <w:rFonts w:ascii="Times New Roman" w:hAnsi="Times New Roman"/>
-          <w:color w:val="000000"/>
-          <w:sz w:val="24"/>
-          <w:szCs w:val="24"/>
-        </w:rPr>
-        <w:t>Allego</w:t>
-      </w:r>
-      <w:proofErr w:type="spellEnd"/>
-      <w:r>
-        <w:rPr>
-          <w:rFonts w:ascii="Times New Roman" w:hAnsi="Times New Roman"/>
-          <w:color w:val="000000"/>
-          <w:sz w:val="24"/>
-          <w:szCs w:val="24"/>
-        </w:rPr>
-        <w:t xml:space="preserve">, Emmanuel Esperance, Prentiss, Stephen </w:t>
-      </w:r>
-      <w:proofErr w:type="spellStart"/>
-      <w:r>
-        <w:rPr>
-          <w:rFonts w:ascii="Times New Roman" w:hAnsi="Times New Roman"/>
-          <w:color w:val="000000"/>
-          <w:sz w:val="24"/>
-          <w:szCs w:val="24"/>
-        </w:rPr>
-        <w:t>Ferst</w:t>
-      </w:r>
-      <w:proofErr w:type="spellEnd"/>
-      <w:r>
-        <w:rPr>
-          <w:rFonts w:ascii="Times New Roman" w:hAnsi="Times New Roman"/>
-          <w:color w:val="000000"/>
-          <w:sz w:val="24"/>
-          <w:szCs w:val="24"/>
-        </w:rPr>
-        <w:t xml:space="preserve">, Michael </w:t>
-      </w:r>
-      <w:proofErr w:type="spellStart"/>
-      <w:r>
-        <w:rPr>
-          <w:rFonts w:ascii="Times New Roman" w:hAnsi="Times New Roman"/>
-          <w:color w:val="000000"/>
-          <w:sz w:val="24"/>
-          <w:szCs w:val="24"/>
-        </w:rPr>
-        <w:t>Baybusky</w:t>
-      </w:r>
-      <w:proofErr w:type="spellEnd"/>
-      <w:r>
-        <w:rPr>
-          <w:rFonts w:ascii="Times New Roman" w:hAnsi="Times New Roman"/>
-          <w:color w:val="000000"/>
-          <w:sz w:val="24"/>
-          <w:szCs w:val="24"/>
-        </w:rPr>
-        <w:t xml:space="preserve">, Marianne Jeffreys, Florinda Mattia, Joyce Taylor, Lauren Mullins, Susan </w:t>
-      </w:r>
-      <w:proofErr w:type="spellStart"/>
-      <w:r>
-        <w:rPr>
-          <w:rFonts w:ascii="Times New Roman" w:hAnsi="Times New Roman"/>
-          <w:color w:val="000000"/>
-          <w:sz w:val="24"/>
-          <w:szCs w:val="24"/>
-        </w:rPr>
-        <w:t>Mee</w:t>
-      </w:r>
-      <w:proofErr w:type="spellEnd"/>
-      <w:r>
-        <w:rPr>
-          <w:rFonts w:ascii="Times New Roman" w:hAnsi="Times New Roman"/>
-          <w:color w:val="000000"/>
-          <w:sz w:val="24"/>
-          <w:szCs w:val="24"/>
-        </w:rPr>
-        <w:t xml:space="preserve"> Crimmins, Mark </w:t>
-      </w:r>
-      <w:proofErr w:type="spellStart"/>
-      <w:r>
-        <w:rPr>
-          <w:rFonts w:ascii="Times New Roman" w:hAnsi="Times New Roman"/>
-          <w:color w:val="000000"/>
-          <w:sz w:val="24"/>
-          <w:szCs w:val="24"/>
-        </w:rPr>
-        <w:t>Lewental</w:t>
-      </w:r>
-      <w:proofErr w:type="spellEnd"/>
-      <w:r>
-        <w:rPr>
-          <w:rFonts w:ascii="Times New Roman" w:hAnsi="Times New Roman"/>
-          <w:color w:val="000000"/>
-          <w:sz w:val="24"/>
-          <w:szCs w:val="24"/>
-        </w:rPr>
-        <w:t xml:space="preserve">, </w:t>
-      </w:r>
-      <w:proofErr w:type="spellStart"/>
-      <w:r>
-        <w:rPr>
-          <w:rFonts w:ascii="Times New Roman" w:hAnsi="Times New Roman"/>
-          <w:color w:val="000000"/>
-          <w:sz w:val="24"/>
-          <w:szCs w:val="24"/>
-        </w:rPr>
-        <w:t>Danielle.Dimitrov</w:t>
-      </w:r>
-      <w:proofErr w:type="spellEnd"/>
-      <w:r>
-        <w:rPr>
-          <w:rFonts w:ascii="Times New Roman" w:hAnsi="Times New Roman"/>
-          <w:color w:val="000000"/>
-          <w:sz w:val="24"/>
-          <w:szCs w:val="24"/>
-        </w:rPr>
-        <w:t xml:space="preserve">, Mark White, Debby </w:t>
-      </w:r>
-      <w:proofErr w:type="spellStart"/>
-      <w:r>
-        <w:rPr>
-          <w:rFonts w:ascii="Times New Roman" w:hAnsi="Times New Roman"/>
-          <w:color w:val="000000"/>
-          <w:sz w:val="24"/>
-          <w:szCs w:val="24"/>
-        </w:rPr>
-        <w:t>Meise</w:t>
-      </w:r>
-      <w:proofErr w:type="spellEnd"/>
-      <w:r>
-        <w:rPr>
-          <w:rFonts w:ascii="Times New Roman" w:hAnsi="Times New Roman"/>
-          <w:color w:val="000000"/>
-          <w:sz w:val="24"/>
-          <w:szCs w:val="24"/>
-        </w:rPr>
-        <w:t xml:space="preserve">, Linda John, </w:t>
-      </w:r>
-      <w:proofErr w:type="spellStart"/>
-      <w:r>
-        <w:rPr>
-          <w:rFonts w:ascii="Times New Roman" w:hAnsi="Times New Roman"/>
-          <w:color w:val="000000"/>
-          <w:sz w:val="24"/>
-          <w:szCs w:val="24"/>
-        </w:rPr>
-        <w:t>Sharon.Christian</w:t>
-      </w:r>
-      <w:proofErr w:type="spellEnd"/>
-      <w:r>
-        <w:rPr>
-          <w:rFonts w:ascii="Times New Roman" w:hAnsi="Times New Roman"/>
-          <w:color w:val="000000"/>
-          <w:sz w:val="24"/>
-          <w:szCs w:val="24"/>
-        </w:rPr>
-        <w:t xml:space="preserve">, </w:t>
-      </w:r>
-      <w:proofErr w:type="spellStart"/>
-      <w:r>
-        <w:rPr>
-          <w:rFonts w:ascii="Times New Roman" w:hAnsi="Times New Roman"/>
-          <w:color w:val="000000"/>
-          <w:sz w:val="24"/>
-          <w:szCs w:val="24"/>
-        </w:rPr>
-        <w:t>Carles</w:t>
-      </w:r>
-      <w:proofErr w:type="spellEnd"/>
-      <w:r>
-        <w:rPr>
-          <w:rFonts w:ascii="Times New Roman" w:hAnsi="Times New Roman"/>
-          <w:color w:val="000000"/>
-          <w:sz w:val="24"/>
-          <w:szCs w:val="24"/>
-        </w:rPr>
-        <w:t xml:space="preserve"> Sola </w:t>
-      </w:r>
-      <w:proofErr w:type="spellStart"/>
-      <w:r>
-        <w:rPr>
-          <w:rFonts w:ascii="Times New Roman" w:hAnsi="Times New Roman"/>
-          <w:color w:val="000000"/>
-          <w:sz w:val="24"/>
-          <w:szCs w:val="24"/>
-        </w:rPr>
-        <w:t>Belda</w:t>
-      </w:r>
-      <w:proofErr w:type="spellEnd"/>
-      <w:r>
-        <w:rPr>
-          <w:rFonts w:ascii="Times New Roman" w:hAnsi="Times New Roman"/>
-          <w:color w:val="000000"/>
-          <w:sz w:val="24"/>
-          <w:szCs w:val="24"/>
-        </w:rPr>
-        <w:t xml:space="preserve">, Michael </w:t>
-      </w:r>
-      <w:proofErr w:type="spellStart"/>
-      <w:r>
-        <w:rPr>
-          <w:rFonts w:ascii="Times New Roman" w:hAnsi="Times New Roman"/>
-          <w:color w:val="000000"/>
-          <w:sz w:val="24"/>
-          <w:szCs w:val="24"/>
-        </w:rPr>
-        <w:t>Lederhandler</w:t>
-      </w:r>
-      <w:proofErr w:type="spellEnd"/>
-      <w:r>
-        <w:rPr>
-          <w:rFonts w:ascii="Times New Roman" w:hAnsi="Times New Roman"/>
-          <w:color w:val="000000"/>
-          <w:sz w:val="24"/>
-          <w:szCs w:val="24"/>
-        </w:rPr>
-        <w:t xml:space="preserve">, </w:t>
-      </w:r>
-      <w:proofErr w:type="spellStart"/>
-      <w:r>
-        <w:rPr>
-          <w:rFonts w:ascii="Times New Roman" w:hAnsi="Times New Roman"/>
-          <w:color w:val="000000"/>
-          <w:sz w:val="24"/>
-          <w:szCs w:val="24"/>
-        </w:rPr>
-        <w:t>Jennifer.Durando</w:t>
-      </w:r>
-      <w:proofErr w:type="spellEnd"/>
-      <w:r>
-        <w:rPr>
-          <w:rFonts w:ascii="Times New Roman" w:hAnsi="Times New Roman"/>
-          <w:color w:val="000000"/>
-          <w:sz w:val="24"/>
-          <w:szCs w:val="24"/>
-        </w:rPr>
-        <w:t xml:space="preserve">, Ralf </w:t>
-      </w:r>
-      <w:proofErr w:type="spellStart"/>
-      <w:r>
-        <w:rPr>
-          <w:rFonts w:ascii="Times New Roman" w:hAnsi="Times New Roman"/>
-          <w:color w:val="000000"/>
-          <w:sz w:val="24"/>
-          <w:szCs w:val="24"/>
-        </w:rPr>
-        <w:t>Peetz</w:t>
-      </w:r>
-      <w:proofErr w:type="spellEnd"/>
-      <w:r>
-        <w:rPr>
-          <w:rFonts w:ascii="Times New Roman" w:hAnsi="Times New Roman"/>
-          <w:color w:val="000000"/>
-          <w:sz w:val="24"/>
-          <w:szCs w:val="24"/>
-        </w:rPr>
-        <w:t xml:space="preserve">, </w:t>
-      </w:r>
-      <w:proofErr w:type="spellStart"/>
-      <w:r>
-        <w:rPr>
-          <w:rFonts w:ascii="Times New Roman" w:hAnsi="Times New Roman"/>
-          <w:color w:val="000000"/>
-          <w:sz w:val="24"/>
-          <w:szCs w:val="24"/>
-        </w:rPr>
-        <w:t>Qiao</w:t>
-      </w:r>
-      <w:proofErr w:type="spellEnd"/>
-      <w:r>
-        <w:rPr>
-          <w:rFonts w:ascii="Times New Roman" w:hAnsi="Times New Roman"/>
-          <w:color w:val="000000"/>
-          <w:sz w:val="24"/>
-          <w:szCs w:val="24"/>
-        </w:rPr>
-        <w:t xml:space="preserve">-Sheng Hu, Jessica </w:t>
-      </w:r>
-      <w:proofErr w:type="spellStart"/>
-      <w:r>
-        <w:rPr>
-          <w:rFonts w:ascii="Times New Roman" w:hAnsi="Times New Roman"/>
-          <w:color w:val="000000"/>
-          <w:sz w:val="24"/>
-          <w:szCs w:val="24"/>
-        </w:rPr>
-        <w:t>Collura</w:t>
-      </w:r>
-      <w:proofErr w:type="spellEnd"/>
-      <w:r>
-        <w:rPr>
-          <w:rFonts w:ascii="Times New Roman" w:hAnsi="Times New Roman"/>
-          <w:color w:val="000000"/>
-          <w:sz w:val="24"/>
-          <w:szCs w:val="24"/>
-        </w:rPr>
-        <w:t xml:space="preserve">, Beth </w:t>
-      </w:r>
-      <w:proofErr w:type="spellStart"/>
-      <w:r>
-        <w:rPr>
-          <w:rFonts w:ascii="Times New Roman" w:hAnsi="Times New Roman"/>
-          <w:color w:val="000000"/>
-          <w:sz w:val="24"/>
-          <w:szCs w:val="24"/>
-        </w:rPr>
-        <w:t>Livensperger</w:t>
-      </w:r>
-      <w:proofErr w:type="spellEnd"/>
-      <w:r>
-        <w:rPr>
-          <w:rFonts w:ascii="Times New Roman" w:hAnsi="Times New Roman"/>
-          <w:color w:val="000000"/>
-          <w:sz w:val="24"/>
-          <w:szCs w:val="24"/>
-        </w:rPr>
-        <w:t xml:space="preserve">, Tara </w:t>
-      </w:r>
-      <w:proofErr w:type="spellStart"/>
-      <w:r>
-        <w:rPr>
-          <w:rFonts w:ascii="Times New Roman" w:hAnsi="Times New Roman"/>
-          <w:color w:val="000000"/>
-          <w:sz w:val="24"/>
-          <w:szCs w:val="24"/>
-        </w:rPr>
-        <w:t>Mastrorilli</w:t>
-      </w:r>
-      <w:proofErr w:type="spellEnd"/>
-      <w:r>
-        <w:rPr>
-          <w:rFonts w:ascii="Times New Roman" w:hAnsi="Times New Roman"/>
-          <w:color w:val="000000"/>
-          <w:sz w:val="24"/>
-          <w:szCs w:val="24"/>
-        </w:rPr>
-        <w:t xml:space="preserve">, Valeria </w:t>
-      </w:r>
-      <w:proofErr w:type="spellStart"/>
-      <w:r>
-        <w:rPr>
-          <w:rFonts w:ascii="Times New Roman" w:hAnsi="Times New Roman"/>
-          <w:color w:val="000000"/>
-          <w:sz w:val="24"/>
-          <w:szCs w:val="24"/>
-        </w:rPr>
-        <w:t>Belmonti</w:t>
-      </w:r>
-      <w:proofErr w:type="spellEnd"/>
-      <w:r>
-        <w:rPr>
-          <w:rFonts w:ascii="Times New Roman" w:hAnsi="Times New Roman"/>
-          <w:color w:val="000000"/>
-          <w:sz w:val="24"/>
-          <w:szCs w:val="24"/>
-        </w:rPr>
-        <w:t xml:space="preserve">, Koby </w:t>
-      </w:r>
-      <w:proofErr w:type="spellStart"/>
-      <w:r>
-        <w:rPr>
-          <w:rFonts w:ascii="Times New Roman" w:hAnsi="Times New Roman"/>
-          <w:color w:val="000000"/>
-          <w:sz w:val="24"/>
-          <w:szCs w:val="24"/>
-        </w:rPr>
-        <w:t>Kohulan</w:t>
-      </w:r>
-      <w:proofErr w:type="spellEnd"/>
-      <w:r>
-        <w:rPr>
-          <w:rFonts w:ascii="Times New Roman" w:hAnsi="Times New Roman"/>
-          <w:color w:val="000000"/>
-          <w:sz w:val="24"/>
-          <w:szCs w:val="24"/>
-        </w:rPr>
-        <w:t xml:space="preserve">, Catherine Ferrara, </w:t>
-      </w:r>
-      <w:proofErr w:type="spellStart"/>
-      <w:r>
-        <w:rPr>
-          <w:rFonts w:ascii="Times New Roman" w:hAnsi="Times New Roman"/>
-          <w:color w:val="000000"/>
-          <w:sz w:val="24"/>
-          <w:szCs w:val="24"/>
-        </w:rPr>
-        <w:t>Doriann</w:t>
-      </w:r>
-      <w:proofErr w:type="spellEnd"/>
-      <w:r>
-        <w:rPr>
-          <w:rFonts w:ascii="Times New Roman" w:hAnsi="Times New Roman"/>
-          <w:color w:val="000000"/>
-          <w:sz w:val="24"/>
-          <w:szCs w:val="24"/>
-        </w:rPr>
-        <w:t xml:space="preserve"> </w:t>
-      </w:r>
-      <w:proofErr w:type="spellStart"/>
-      <w:r>
-        <w:rPr>
-          <w:rFonts w:ascii="Times New Roman" w:hAnsi="Times New Roman"/>
-          <w:color w:val="000000"/>
-          <w:sz w:val="24"/>
-          <w:szCs w:val="24"/>
-        </w:rPr>
-        <w:t>Pieve</w:t>
-      </w:r>
-      <w:proofErr w:type="spellEnd"/>
-      <w:r>
-        <w:rPr>
-          <w:rFonts w:ascii="Times New Roman" w:hAnsi="Times New Roman"/>
-          <w:color w:val="000000"/>
-          <w:sz w:val="24"/>
-          <w:szCs w:val="24"/>
-        </w:rPr>
-        <w:t xml:space="preserve">-Hyland, Cesare </w:t>
-      </w:r>
-      <w:proofErr w:type="spellStart"/>
-      <w:r>
-        <w:rPr>
-          <w:rFonts w:ascii="Times New Roman" w:hAnsi="Times New Roman"/>
-          <w:color w:val="000000"/>
-          <w:sz w:val="24"/>
-          <w:szCs w:val="24"/>
-        </w:rPr>
-        <w:t>Barreca</w:t>
-      </w:r>
-      <w:proofErr w:type="spellEnd"/>
-      <w:r>
-        <w:rPr>
-          <w:rFonts w:ascii="Times New Roman" w:hAnsi="Times New Roman"/>
-          <w:color w:val="000000"/>
-          <w:sz w:val="24"/>
-          <w:szCs w:val="24"/>
-        </w:rPr>
-        <w:t xml:space="preserve">, </w:t>
-      </w:r>
-      <w:proofErr w:type="spellStart"/>
-      <w:r>
-        <w:rPr>
-          <w:rFonts w:ascii="Times New Roman" w:hAnsi="Times New Roman"/>
-          <w:color w:val="000000"/>
-          <w:sz w:val="24"/>
-          <w:szCs w:val="24"/>
-        </w:rPr>
-        <w:t>jessica</w:t>
-      </w:r>
-      <w:proofErr w:type="spellEnd"/>
-      <w:r>
-        <w:rPr>
-          <w:rFonts w:ascii="Times New Roman" w:hAnsi="Times New Roman"/>
-          <w:color w:val="000000"/>
-          <w:sz w:val="24"/>
-          <w:szCs w:val="24"/>
-        </w:rPr>
-        <w:t xml:space="preserve"> stein, Amy </w:t>
-      </w:r>
-      <w:proofErr w:type="spellStart"/>
-      <w:r>
-        <w:rPr>
-          <w:rFonts w:ascii="Times New Roman" w:hAnsi="Times New Roman"/>
-          <w:color w:val="000000"/>
-          <w:sz w:val="24"/>
-          <w:szCs w:val="24"/>
-        </w:rPr>
-        <w:t>Stempler</w:t>
-      </w:r>
-      <w:proofErr w:type="spellEnd"/>
-      <w:r>
-        <w:rPr>
-          <w:rFonts w:ascii="Times New Roman" w:hAnsi="Times New Roman"/>
-          <w:color w:val="000000"/>
-          <w:sz w:val="24"/>
-          <w:szCs w:val="24"/>
-        </w:rPr>
-        <w:t xml:space="preserve">, Manuela </w:t>
-      </w:r>
-      <w:proofErr w:type="spellStart"/>
-      <w:r>
-        <w:rPr>
-          <w:rFonts w:ascii="Times New Roman" w:hAnsi="Times New Roman"/>
-          <w:color w:val="000000"/>
-          <w:sz w:val="24"/>
-          <w:szCs w:val="24"/>
-        </w:rPr>
-        <w:t>Alongi</w:t>
-      </w:r>
-      <w:proofErr w:type="spellEnd"/>
-      <w:r>
-        <w:rPr>
-          <w:rFonts w:ascii="Times New Roman" w:hAnsi="Times New Roman"/>
-          <w:color w:val="000000"/>
-          <w:sz w:val="24"/>
-          <w:szCs w:val="24"/>
-        </w:rPr>
-        <w:t xml:space="preserve">, David Allen, </w:t>
-      </w:r>
-      <w:proofErr w:type="spellStart"/>
-      <w:r>
-        <w:rPr>
-          <w:rFonts w:ascii="Times New Roman" w:hAnsi="Times New Roman"/>
-          <w:color w:val="000000"/>
-          <w:sz w:val="24"/>
-          <w:szCs w:val="24"/>
-        </w:rPr>
-        <w:t>MIke</w:t>
-      </w:r>
-      <w:proofErr w:type="spellEnd"/>
-      <w:r>
-        <w:rPr>
-          <w:rFonts w:ascii="Times New Roman" w:hAnsi="Times New Roman"/>
-          <w:color w:val="000000"/>
-          <w:sz w:val="24"/>
-          <w:szCs w:val="24"/>
-        </w:rPr>
-        <w:t xml:space="preserve"> </w:t>
-      </w:r>
-      <w:proofErr w:type="spellStart"/>
-      <w:r>
-        <w:rPr>
-          <w:rFonts w:ascii="Times New Roman" w:hAnsi="Times New Roman"/>
-          <w:color w:val="000000"/>
-          <w:sz w:val="24"/>
-          <w:szCs w:val="24"/>
-        </w:rPr>
-        <w:t>Cavagnero</w:t>
-      </w:r>
-      <w:proofErr w:type="spellEnd"/>
-      <w:r>
-        <w:rPr>
-          <w:rFonts w:ascii="Times New Roman" w:hAnsi="Times New Roman"/>
-          <w:color w:val="000000"/>
-          <w:sz w:val="24"/>
-          <w:szCs w:val="24"/>
-        </w:rPr>
-        <w:t xml:space="preserve">, Michele </w:t>
-      </w:r>
-      <w:proofErr w:type="spellStart"/>
-      <w:r>
-        <w:rPr>
-          <w:rFonts w:ascii="Times New Roman" w:hAnsi="Times New Roman"/>
-          <w:color w:val="000000"/>
-          <w:sz w:val="24"/>
-          <w:szCs w:val="24"/>
-        </w:rPr>
-        <w:t>Karpeles</w:t>
-      </w:r>
-      <w:proofErr w:type="spellEnd"/>
-      <w:r>
-        <w:rPr>
-          <w:rFonts w:ascii="Times New Roman" w:hAnsi="Times New Roman"/>
-          <w:color w:val="000000"/>
-          <w:sz w:val="24"/>
-          <w:szCs w:val="24"/>
-        </w:rPr>
-        <w:t xml:space="preserve">, Patti Gross, Rob Wallace, Lara </w:t>
-      </w:r>
-      <w:proofErr w:type="spellStart"/>
-      <w:r>
-        <w:rPr>
-          <w:rFonts w:ascii="Times New Roman" w:hAnsi="Times New Roman"/>
-          <w:color w:val="000000"/>
-          <w:sz w:val="24"/>
-          <w:szCs w:val="24"/>
-        </w:rPr>
-        <w:t>Saguisag</w:t>
-      </w:r>
-      <w:proofErr w:type="spellEnd"/>
-      <w:r>
-        <w:rPr>
-          <w:rFonts w:ascii="Times New Roman" w:hAnsi="Times New Roman"/>
-          <w:color w:val="000000"/>
-          <w:sz w:val="24"/>
-          <w:szCs w:val="24"/>
-        </w:rPr>
-        <w:t xml:space="preserve">, Donna </w:t>
-      </w:r>
-      <w:proofErr w:type="spellStart"/>
-      <w:r>
-        <w:rPr>
-          <w:rFonts w:ascii="Times New Roman" w:hAnsi="Times New Roman"/>
-          <w:color w:val="000000"/>
-          <w:sz w:val="24"/>
-          <w:szCs w:val="24"/>
-        </w:rPr>
-        <w:t>Scimeca</w:t>
-      </w:r>
-      <w:proofErr w:type="spellEnd"/>
-      <w:r>
-        <w:rPr>
-          <w:rFonts w:ascii="Times New Roman" w:hAnsi="Times New Roman"/>
-          <w:color w:val="000000"/>
-          <w:sz w:val="24"/>
-          <w:szCs w:val="24"/>
-        </w:rPr>
-        <w:t xml:space="preserve">, Katrina </w:t>
-      </w:r>
-      <w:proofErr w:type="spellStart"/>
-      <w:r>
-        <w:rPr>
-          <w:rFonts w:ascii="Times New Roman" w:hAnsi="Times New Roman"/>
-          <w:color w:val="000000"/>
-          <w:sz w:val="24"/>
-          <w:szCs w:val="24"/>
-        </w:rPr>
-        <w:t>Fama</w:t>
-      </w:r>
-      <w:proofErr w:type="spellEnd"/>
-      <w:r>
-        <w:rPr>
-          <w:rFonts w:ascii="Times New Roman" w:hAnsi="Times New Roman"/>
-          <w:color w:val="000000"/>
-          <w:sz w:val="24"/>
-          <w:szCs w:val="24"/>
-        </w:rPr>
-        <w:t xml:space="preserve">, Kim Williams, Jonelle Knox, Alex Scott, Alex, </w:t>
-      </w:r>
-      <w:proofErr w:type="spellStart"/>
-      <w:r>
-        <w:rPr>
-          <w:rFonts w:ascii="Times New Roman" w:hAnsi="Times New Roman"/>
-          <w:color w:val="000000"/>
-          <w:sz w:val="24"/>
-          <w:szCs w:val="24"/>
-        </w:rPr>
-        <w:t>Anat</w:t>
-      </w:r>
-      <w:proofErr w:type="spellEnd"/>
-      <w:r>
-        <w:rPr>
-          <w:rFonts w:ascii="Times New Roman" w:hAnsi="Times New Roman"/>
-          <w:color w:val="000000"/>
-          <w:sz w:val="24"/>
-          <w:szCs w:val="24"/>
-        </w:rPr>
-        <w:t xml:space="preserve"> Niv-Solomon, Byron Taylor, Nina Del </w:t>
-      </w:r>
-      <w:proofErr w:type="spellStart"/>
-      <w:r>
-        <w:rPr>
-          <w:rFonts w:ascii="Times New Roman" w:hAnsi="Times New Roman"/>
-          <w:color w:val="000000"/>
-          <w:sz w:val="24"/>
-          <w:szCs w:val="24"/>
-        </w:rPr>
-        <w:t>Gatto</w:t>
-      </w:r>
-      <w:proofErr w:type="spellEnd"/>
-      <w:r>
-        <w:rPr>
-          <w:rFonts w:ascii="Times New Roman" w:hAnsi="Times New Roman"/>
-          <w:color w:val="000000"/>
-          <w:sz w:val="24"/>
-          <w:szCs w:val="24"/>
-        </w:rPr>
-        <w:t xml:space="preserve">, Michelle Borowski, Saadia, </w:t>
-      </w:r>
-      <w:proofErr w:type="spellStart"/>
-      <w:r>
-        <w:rPr>
-          <w:rFonts w:ascii="Times New Roman" w:hAnsi="Times New Roman"/>
-          <w:color w:val="000000"/>
-          <w:sz w:val="24"/>
-          <w:szCs w:val="24"/>
-        </w:rPr>
-        <w:t>terri</w:t>
-      </w:r>
-      <w:proofErr w:type="spellEnd"/>
-      <w:r>
-        <w:rPr>
-          <w:rFonts w:ascii="Times New Roman" w:hAnsi="Times New Roman"/>
-          <w:color w:val="000000"/>
-          <w:sz w:val="24"/>
-          <w:szCs w:val="24"/>
-        </w:rPr>
-        <w:t xml:space="preserve"> </w:t>
-      </w:r>
-      <w:proofErr w:type="spellStart"/>
-      <w:r>
-        <w:rPr>
-          <w:rFonts w:ascii="Times New Roman" w:hAnsi="Times New Roman"/>
-          <w:color w:val="000000"/>
-          <w:sz w:val="24"/>
-          <w:szCs w:val="24"/>
-        </w:rPr>
-        <w:t>sangiorgio</w:t>
-      </w:r>
-      <w:proofErr w:type="spellEnd"/>
-      <w:r>
-        <w:rPr>
-          <w:rFonts w:ascii="Times New Roman" w:hAnsi="Times New Roman"/>
-          <w:color w:val="000000"/>
-          <w:sz w:val="24"/>
-          <w:szCs w:val="24"/>
-        </w:rPr>
-        <w:t xml:space="preserve">, </w:t>
-      </w:r>
-      <w:proofErr w:type="spellStart"/>
-      <w:r>
-        <w:rPr>
-          <w:rFonts w:ascii="Times New Roman" w:hAnsi="Times New Roman"/>
-          <w:color w:val="000000"/>
-          <w:sz w:val="24"/>
-          <w:szCs w:val="24"/>
-        </w:rPr>
-        <w:t>Intissar</w:t>
-      </w:r>
-      <w:proofErr w:type="spellEnd"/>
-      <w:r>
-        <w:rPr>
-          <w:rFonts w:ascii="Times New Roman" w:hAnsi="Times New Roman"/>
-          <w:color w:val="000000"/>
-          <w:sz w:val="24"/>
-          <w:szCs w:val="24"/>
-        </w:rPr>
-        <w:t xml:space="preserve"> Hasan, Ananya </w:t>
-      </w:r>
-      <w:proofErr w:type="spellStart"/>
-      <w:r>
-        <w:rPr>
-          <w:rFonts w:ascii="Times New Roman" w:hAnsi="Times New Roman"/>
-          <w:color w:val="000000"/>
-          <w:sz w:val="24"/>
-          <w:szCs w:val="24"/>
-        </w:rPr>
-        <w:t>Mukherjea</w:t>
-      </w:r>
-      <w:proofErr w:type="spellEnd"/>
-      <w:r>
-        <w:rPr>
-          <w:rFonts w:ascii="Times New Roman" w:hAnsi="Times New Roman"/>
-          <w:color w:val="000000"/>
-          <w:sz w:val="24"/>
-          <w:szCs w:val="24"/>
-        </w:rPr>
-        <w:t xml:space="preserve">, Lucas </w:t>
-      </w:r>
-      <w:proofErr w:type="spellStart"/>
-      <w:r>
-        <w:rPr>
-          <w:rFonts w:ascii="Times New Roman" w:hAnsi="Times New Roman"/>
-          <w:color w:val="000000"/>
-          <w:sz w:val="24"/>
-          <w:szCs w:val="24"/>
-        </w:rPr>
-        <w:t>Marchante</w:t>
-      </w:r>
-      <w:proofErr w:type="spellEnd"/>
-      <w:r>
-        <w:rPr>
-          <w:rFonts w:ascii="Times New Roman" w:hAnsi="Times New Roman"/>
-          <w:color w:val="000000"/>
-          <w:sz w:val="24"/>
-          <w:szCs w:val="24"/>
-        </w:rPr>
-        <w:t xml:space="preserve">-Aragon, Beatrix Reinhardt, Angelina, Michael </w:t>
-      </w:r>
-      <w:proofErr w:type="spellStart"/>
-      <w:r>
-        <w:rPr>
-          <w:rFonts w:ascii="Times New Roman" w:hAnsi="Times New Roman"/>
-          <w:color w:val="000000"/>
-          <w:sz w:val="24"/>
-          <w:szCs w:val="24"/>
-        </w:rPr>
-        <w:t>Baybusky</w:t>
-      </w:r>
-      <w:proofErr w:type="spellEnd"/>
-      <w:r>
-        <w:rPr>
-          <w:rFonts w:ascii="Times New Roman" w:hAnsi="Times New Roman"/>
-          <w:color w:val="000000"/>
-          <w:sz w:val="24"/>
-          <w:szCs w:val="24"/>
-        </w:rPr>
-        <w:t xml:space="preserve">, Andrew </w:t>
-      </w:r>
-      <w:proofErr w:type="spellStart"/>
-      <w:r>
-        <w:rPr>
-          <w:rFonts w:ascii="Times New Roman" w:hAnsi="Times New Roman"/>
-          <w:color w:val="000000"/>
-          <w:sz w:val="24"/>
-          <w:szCs w:val="24"/>
-        </w:rPr>
-        <w:t>Leykam</w:t>
-      </w:r>
-      <w:proofErr w:type="spellEnd"/>
-      <w:r>
-        <w:rPr>
-          <w:rFonts w:ascii="Times New Roman" w:hAnsi="Times New Roman"/>
-          <w:color w:val="000000"/>
-          <w:sz w:val="24"/>
-          <w:szCs w:val="24"/>
-        </w:rPr>
-        <w:t xml:space="preserve">, </w:t>
-      </w:r>
-      <w:proofErr w:type="spellStart"/>
-      <w:r>
-        <w:rPr>
-          <w:rFonts w:ascii="Times New Roman" w:hAnsi="Times New Roman"/>
-          <w:color w:val="000000"/>
-          <w:sz w:val="24"/>
-          <w:szCs w:val="24"/>
-        </w:rPr>
-        <w:t>clarisse</w:t>
-      </w:r>
-      <w:proofErr w:type="spellEnd"/>
-      <w:r>
-        <w:rPr>
-          <w:rFonts w:ascii="Times New Roman" w:hAnsi="Times New Roman"/>
-          <w:color w:val="000000"/>
-          <w:sz w:val="24"/>
-          <w:szCs w:val="24"/>
-        </w:rPr>
-        <w:t xml:space="preserve"> </w:t>
-      </w:r>
-      <w:proofErr w:type="spellStart"/>
-      <w:r>
-        <w:rPr>
-          <w:rFonts w:ascii="Times New Roman" w:hAnsi="Times New Roman"/>
-          <w:color w:val="000000"/>
-          <w:sz w:val="24"/>
-          <w:szCs w:val="24"/>
-        </w:rPr>
-        <w:t>domingo</w:t>
-      </w:r>
-      <w:proofErr w:type="spellEnd"/>
-      <w:r>
-        <w:rPr>
-          <w:rFonts w:ascii="Times New Roman" w:hAnsi="Times New Roman"/>
-          <w:color w:val="000000"/>
-          <w:sz w:val="24"/>
-          <w:szCs w:val="24"/>
-        </w:rPr>
-        <w:t xml:space="preserve">, Sarah </w:t>
+        <w:t xml:space="preserve">larisse </w:t>
+      </w:r>
+      <w:r>
+        <w:rPr>
+          <w:rFonts w:ascii="Times New Roman" w:hAnsi="Times New Roman"/>
+          <w:color w:val="000000"/>
+          <w:sz w:val="24"/>
+          <w:szCs w:val="24"/>
+        </w:rPr>
+        <w:t>D</w:t>
+      </w:r>
+      <w:r>
+        <w:rPr>
+          <w:rFonts w:ascii="Times New Roman" w:hAnsi="Times New Roman"/>
+          <w:color w:val="000000"/>
+          <w:sz w:val="24"/>
+          <w:szCs w:val="24"/>
+        </w:rPr>
+        <w:t xml:space="preserve">omingo, Sarah </w:t>
       </w:r>
       <w:proofErr w:type="spellStart"/>
       <w:r>

</xml_diff>